<commit_message>
took out carousel and added navtabs with react-router and changed out for generic links in header now working on adding three.js for 3d models
</commit_message>
<xml_diff>
--- a/src/components/Files/Resume.docx
+++ b/src/components/Files/Resume.docx
@@ -45,241 +45,329 @@
           <w:p>
             <w:pPr>
               <w:pStyle w:val="NoSpacing"/>
-              <w:rPr>
-                <w:b/>
-                <w:bCs/>
+              <w:jc w:val="center"/>
+              <w:rPr>
+                <w:rFonts w:ascii="Arial" w:hAnsi="Arial" w:cs="Arial"/>
+                <w:b/>
+                <w:bCs/>
+                <w:sz w:val="44"/>
+                <w:szCs w:val="44"/>
+              </w:rPr>
+            </w:pPr>
+            <w:r>
+              <w:rPr>
+                <w:rFonts w:ascii="Arial" w:hAnsi="Arial" w:cs="Arial"/>
+                <w:b/>
+                <w:bCs/>
+                <w:sz w:val="44"/>
+                <w:szCs w:val="44"/>
+              </w:rPr>
+              <w:t xml:space="preserve">Kelly </w:t>
+            </w:r>
+            <w:r>
+              <w:rPr>
+                <w:rFonts w:ascii="Arial" w:hAnsi="Arial" w:cs="Arial"/>
+                <w:b/>
+                <w:bCs/>
+                <w:sz w:val="44"/>
+                <w:szCs w:val="44"/>
+              </w:rPr>
+              <w:t xml:space="preserve">M. </w:t>
+            </w:r>
+            <w:r>
+              <w:rPr>
+                <w:rFonts w:ascii="Arial" w:hAnsi="Arial" w:cs="Arial"/>
+                <w:b/>
+                <w:bCs/>
+                <w:sz w:val="44"/>
+                <w:szCs w:val="44"/>
+              </w:rPr>
+              <w:t>Pressley</w:t>
+            </w:r>
+          </w:p>
+          <w:p>
+            <w:pPr>
+              <w:pStyle w:val="NoSpacing"/>
+              <w:jc w:val="center"/>
+              <w:rPr>
+                <w:rFonts w:ascii="Arial" w:hAnsi="Arial" w:cs="Arial"/>
+                <w:b/>
+                <w:bCs/>
+                <w:sz w:val="20"/>
+                <w:szCs w:val="20"/>
+              </w:rPr>
+            </w:pPr>
+          </w:p>
+          <w:p>
+            <w:pPr>
+              <w:pStyle w:val="NoSpacing"/>
+              <w:rPr>
+                <w:rFonts w:ascii="Arial" w:hAnsi="Arial" w:cs="Arial"/>
+                <w:b/>
+                <w:bCs/>
+                <w:sz w:val="20"/>
+                <w:szCs w:val="20"/>
+              </w:rPr>
+            </w:pPr>
+            <w:r>
+              <w:rPr>
+                <w:rFonts w:ascii="Arial" w:hAnsi="Arial" w:cs="Arial"/>
                 <w:sz w:val="24"/>
                 <w:szCs w:val="24"/>
               </w:rPr>
-            </w:pPr>
-            <w:r>
-              <w:rPr>
-                <w:b/>
-                <w:bCs/>
-                <w:sz w:val="72"/>
-                <w:szCs w:val="72"/>
-              </w:rPr>
-              <w:t>Kelly Pressley</w:t>
-            </w:r>
-            <w:r>
-              <w:rPr>
-                <w:b/>
-                <w:bCs/>
-                <w:sz w:val="72"/>
-                <w:szCs w:val="72"/>
-              </w:rPr>
-              <w:t xml:space="preserve">      </w:t>
-            </w:r>
-            <w:r>
-              <w:rPr>
-                <w:b/>
-                <w:bCs/>
-                <w:sz w:val="72"/>
-                <w:szCs w:val="72"/>
-              </w:rPr>
-              <w:t xml:space="preserve">  </w:t>
-            </w:r>
-            <w:r>
-              <w:rPr>
-                <w:b/>
-                <w:bCs/>
+              <w:t>Gilbert, AZ 85296</w:t>
+            </w:r>
+            <w:r>
+              <w:rPr>
+                <w:rFonts w:ascii="Arial" w:hAnsi="Arial" w:cs="Arial"/>
+                <w:b/>
+                <w:bCs/>
+                <w:sz w:val="20"/>
+                <w:szCs w:val="20"/>
+              </w:rPr>
+              <w:t xml:space="preserve">                        </w:t>
+            </w:r>
+            <w:r>
+              <w:rPr>
+                <w:rFonts w:ascii="Arial" w:hAnsi="Arial" w:cs="Arial"/>
                 <w:sz w:val="24"/>
                 <w:szCs w:val="24"/>
               </w:rPr>
-              <w:t>E</w:t>
-            </w:r>
-            <w:r>
-              <w:rPr>
-                <w:b/>
-                <w:bCs/>
+              <w:t xml:space="preserve">                       </w:t>
+            </w:r>
+            <w:r>
+              <w:rPr>
+                <w:rFonts w:ascii="Arial" w:hAnsi="Arial" w:cs="Arial"/>
                 <w:sz w:val="24"/>
                 <w:szCs w:val="24"/>
               </w:rPr>
-              <w:t>mail</w:t>
-            </w:r>
-            <w:r>
-              <w:rPr>
-                <w:b/>
-                <w:bCs/>
+              <w:t xml:space="preserve">  </w:t>
+            </w:r>
+            <w:r>
+              <w:rPr>
+                <w:rFonts w:ascii="Arial" w:hAnsi="Arial" w:cs="Arial"/>
                 <w:sz w:val="24"/>
                 <w:szCs w:val="24"/>
               </w:rPr>
-              <w:t>:</w:t>
-            </w:r>
-            <w:r>
-              <w:rPr>
-                <w:b/>
-                <w:bCs/>
+              <w:t xml:space="preserve">     </w:t>
+            </w:r>
+            <w:r>
+              <w:rPr>
+                <w:rFonts w:ascii="Arial" w:hAnsi="Arial" w:cs="Arial"/>
                 <w:sz w:val="24"/>
                 <w:szCs w:val="24"/>
               </w:rPr>
-              <w:t xml:space="preserve"> </w:t>
-            </w:r>
-            <w:r>
-              <w:rPr>
-                <w:b/>
-                <w:bCs/>
+              <w:t xml:space="preserve">          </w:t>
+            </w:r>
+            <w:r>
+              <w:rPr>
+                <w:rFonts w:ascii="Arial" w:hAnsi="Arial" w:cs="Arial"/>
                 <w:sz w:val="24"/>
                 <w:szCs w:val="24"/>
               </w:rPr>
               <w:t xml:space="preserve"> </w:t>
             </w:r>
-            <w:r>
-              <w:rPr>
-                <w:b/>
-                <w:bCs/>
+            <w:hyperlink r:id="rId7" w:history="1">
+              <w:r>
+                <w:rPr>
+                  <w:rStyle w:val="Hyperlink"/>
+                  <w:rFonts w:ascii="Arial" w:hAnsi="Arial" w:cs="Arial"/>
+                  <w:sz w:val="24"/>
+                  <w:szCs w:val="24"/>
+                </w:rPr>
+                <w:t>KellyPressley86@gmail.com</w:t>
+              </w:r>
+            </w:hyperlink>
+            <w:r>
+              <w:rPr>
+                <w:rFonts w:ascii="Arial" w:hAnsi="Arial" w:cs="Arial"/>
                 <w:sz w:val="24"/>
                 <w:szCs w:val="24"/>
               </w:rPr>
-              <w:t>KellyPressley86@gmail.com</w:t>
-            </w:r>
-          </w:p>
-          <w:p>
-            <w:pPr>
-              <w:pStyle w:val="NoSpacing"/>
-            </w:pPr>
-            <w:bookmarkStart w:id="0" w:name="_ymi089liagec" w:colFirst="0" w:colLast="0"/>
-            <w:bookmarkEnd w:id="0"/>
-            <w:r>
-              <w:t>Full Stack Developer</w:t>
-            </w:r>
-            <w:r>
-              <w:t xml:space="preserve">                                                                                        </w:t>
-            </w:r>
-            <w:r>
-              <w:t xml:space="preserve">       </w:t>
-            </w:r>
-            <w:r>
-              <w:t xml:space="preserve"> </w:t>
-            </w:r>
-            <w:r>
-              <w:rPr>
-                <w:b/>
-                <w:bCs/>
+              <w:t xml:space="preserve">                        </w:t>
+            </w:r>
+            <w:r>
+              <w:rPr>
+                <w:rFonts w:ascii="Arial" w:hAnsi="Arial" w:cs="Arial"/>
                 <w:sz w:val="24"/>
                 <w:szCs w:val="24"/>
               </w:rPr>
-              <w:t>P</w:t>
-            </w:r>
-            <w:r>
-              <w:rPr>
-                <w:b/>
-                <w:bCs/>
+              <w:t xml:space="preserve">                           </w:t>
+            </w:r>
+            <w:r>
+              <w:rPr>
+                <w:rFonts w:ascii="Arial" w:hAnsi="Arial" w:cs="Arial"/>
                 <w:sz w:val="24"/>
                 <w:szCs w:val="24"/>
               </w:rPr>
-              <w:t>hone</w:t>
-            </w:r>
-            <w:r>
-              <w:rPr>
-                <w:b/>
-                <w:bCs/>
+              <w:t>Mobile: 541-510-5914</w:t>
+            </w:r>
+            <w:r>
+              <w:rPr>
+                <w:rFonts w:ascii="Arial" w:hAnsi="Arial" w:cs="Arial"/>
                 <w:sz w:val="24"/>
                 <w:szCs w:val="24"/>
               </w:rPr>
-              <w:t>: 541-510-5914</w:t>
-            </w:r>
-          </w:p>
-          <w:p/>
-          <w:p>
-            <w:pPr>
-              <w:pStyle w:val="NoSpacing"/>
-              <w:rPr>
-                <w:b/>
-                <w:bCs/>
-                <w:sz w:val="20"/>
-                <w:szCs w:val="20"/>
-              </w:rPr>
-            </w:pPr>
-            <w:r>
-              <w:rPr>
-                <w:b/>
-                <w:bCs/>
-                <w:sz w:val="20"/>
-                <w:szCs w:val="20"/>
-              </w:rPr>
-              <w:t>SUMMARY</w:t>
-            </w:r>
-          </w:p>
-          <w:p>
-            <w:pPr>
-              <w:pStyle w:val="NoSpacing"/>
-            </w:pPr>
+              <w:t xml:space="preserve">                                  </w:t>
+            </w:r>
+            <w:r>
+              <w:rPr>
+                <w:rFonts w:ascii="Arial" w:hAnsi="Arial" w:cs="Arial"/>
+                <w:sz w:val="24"/>
+                <w:szCs w:val="24"/>
+              </w:rPr>
+              <w:t>linkedin.com/in/kelly-pressley-5490b3184</w:t>
+            </w:r>
+            <w:r>
+              <w:rPr>
+                <w:rFonts w:ascii="Arial" w:hAnsi="Arial" w:cs="Arial"/>
+                <w:sz w:val="24"/>
+                <w:szCs w:val="24"/>
+              </w:rPr>
+              <w:t xml:space="preserve">              </w:t>
+            </w:r>
+            <w:r>
+              <w:rPr>
+                <w:rFonts w:ascii="Arial" w:hAnsi="Arial" w:cs="Arial"/>
+                <w:sz w:val="24"/>
+                <w:szCs w:val="24"/>
+              </w:rPr>
+              <w:t xml:space="preserve">            </w:t>
+            </w:r>
+            <w:r>
+              <w:rPr>
+                <w:rFonts w:ascii="Arial" w:hAnsi="Arial" w:cs="Arial"/>
+                <w:sz w:val="24"/>
+                <w:szCs w:val="24"/>
+              </w:rPr>
+              <w:t xml:space="preserve">    </w:t>
+            </w:r>
+          </w:p>
+          <w:p>
+            <w:pPr>
+              <w:pStyle w:val="NoSpacing"/>
+              <w:pBdr>
+                <w:top w:val="single" w:sz="4" w:space="1" w:color="auto"/>
+                <w:bottom w:val="single" w:sz="4" w:space="1" w:color="auto"/>
+              </w:pBdr>
+              <w:rPr>
+                <w:rFonts w:ascii="Arial" w:hAnsi="Arial" w:cs="Arial"/>
+                <w:b/>
+                <w:bCs/>
+                <w:sz w:val="24"/>
+                <w:szCs w:val="24"/>
+              </w:rPr>
+            </w:pPr>
+            <w:r>
+              <w:rPr>
+                <w:rFonts w:ascii="Arial" w:hAnsi="Arial" w:cs="Arial"/>
+                <w:b/>
+                <w:bCs/>
+                <w:sz w:val="24"/>
+                <w:szCs w:val="24"/>
+              </w:rPr>
+              <w:t>Full Stack Web Developer</w:t>
+            </w:r>
           </w:p>
           <w:p>
             <w:pPr>
               <w:pStyle w:val="NoSpacing"/>
               <w:jc w:val="both"/>
-            </w:pPr>
-            <w:r>
-              <w:t>Full Stack Web Developer with experience in business and leadership roles. Recently received a certificate in Full Stack Development</w:t>
-            </w:r>
-            <w:r>
+              <w:rPr>
+                <w:rFonts w:ascii="Arial" w:hAnsi="Arial" w:cs="Arial"/>
+                <w:sz w:val="22"/>
+                <w:szCs w:val="22"/>
+              </w:rPr>
+            </w:pPr>
+            <w:r>
+              <w:rPr>
+                <w:rFonts w:ascii="Arial" w:hAnsi="Arial" w:cs="Arial"/>
+                <w:sz w:val="22"/>
+                <w:szCs w:val="22"/>
+              </w:rPr>
+              <w:t xml:space="preserve">I am </w:t>
+            </w:r>
+            <w:r>
+              <w:rPr>
+                <w:rFonts w:ascii="Arial" w:hAnsi="Arial" w:cs="Arial"/>
+                <w:sz w:val="22"/>
+                <w:szCs w:val="22"/>
+              </w:rPr>
+              <w:t xml:space="preserve">a positive and </w:t>
+            </w:r>
+            <w:r>
+              <w:rPr>
+                <w:rFonts w:ascii="Arial" w:hAnsi="Arial" w:cs="Arial"/>
+                <w:sz w:val="22"/>
+                <w:szCs w:val="22"/>
+              </w:rPr>
+              <w:t xml:space="preserve">motivated </w:t>
+            </w:r>
+            <w:r>
+              <w:rPr>
+                <w:rFonts w:ascii="Arial" w:hAnsi="Arial" w:cs="Arial"/>
+                <w:sz w:val="22"/>
+                <w:szCs w:val="22"/>
+              </w:rPr>
+              <w:t>individual</w:t>
+            </w:r>
+            <w:r>
+              <w:rPr>
+                <w:rFonts w:ascii="Arial" w:hAnsi="Arial" w:cs="Arial"/>
+                <w:sz w:val="22"/>
+                <w:szCs w:val="22"/>
+              </w:rPr>
+              <w:t xml:space="preserve"> who</w:t>
+            </w:r>
+            <w:r>
+              <w:rPr>
+                <w:rFonts w:ascii="Arial" w:hAnsi="Arial" w:cs="Arial"/>
+                <w:sz w:val="22"/>
+                <w:szCs w:val="22"/>
+              </w:rPr>
+              <w:t xml:space="preserve"> seek a position where my skills will allow me to contribute to the success of a solid organization.</w:t>
+            </w:r>
+            <w:r>
+              <w:rPr>
+                <w:rFonts w:ascii="Arial" w:hAnsi="Arial" w:cs="Arial"/>
+                <w:sz w:val="22"/>
+                <w:szCs w:val="22"/>
+              </w:rPr>
               <w:t xml:space="preserve"> </w:t>
             </w:r>
             <w:r>
-              <w:t xml:space="preserve">from the University of Arizona, with specialized skills in Authentication, JavaScript, React, and MongoDB. Team lead for three projects now, not only for my knowledge but my ability to help others achieve their goal as well. </w:t>
-            </w:r>
-            <w:r>
-              <w:t>Ardent</w:t>
-            </w:r>
-            <w:r>
-              <w:t xml:space="preserve"> about computer science and the endless possibilities for creativity and growth. Whether</w:t>
-            </w:r>
-            <w:r>
-              <w:t xml:space="preserve"> </w:t>
-            </w:r>
-            <w:r>
-              <w:t>it</w:t>
-            </w:r>
-            <w:r>
-              <w:t xml:space="preserve"> is</w:t>
-            </w:r>
-            <w:r>
-              <w:t xml:space="preserve"> </w:t>
-            </w:r>
-            <w:r>
-              <w:t xml:space="preserve">my mobile-first design, team collaboration skills, or my drive to learn everything I can. I know I will be an asset to </w:t>
-            </w:r>
-            <w:r>
-              <w:t>any</w:t>
-            </w:r>
-            <w:r>
-              <w:t xml:space="preserve"> team.</w:t>
-            </w:r>
-          </w:p>
-          <w:p>
-            <w:pPr>
-              <w:pStyle w:val="NoSpacing"/>
-            </w:pPr>
-          </w:p>
-          <w:p>
-            <w:pPr>
-              <w:pStyle w:val="NoSpacing"/>
-              <w:rPr>
-                <w:b/>
-                <w:bCs/>
-                <w:sz w:val="20"/>
-                <w:szCs w:val="20"/>
-              </w:rPr>
-            </w:pPr>
-            <w:r>
-              <w:rPr>
-                <w:b/>
-                <w:bCs/>
-                <w:sz w:val="20"/>
-                <w:szCs w:val="20"/>
-              </w:rPr>
-              <w:t>PORTFOLIO</w:t>
-            </w:r>
-          </w:p>
-          <w:p>
-            <w:pPr>
-              <w:pStyle w:val="NoSpacing"/>
-              <w:rPr>
-                <w:b/>
-                <w:bCs/>
-                <w:u w:val="single"/>
+              <w:rPr>
+                <w:rFonts w:ascii="Arial" w:hAnsi="Arial" w:cs="Arial"/>
+                <w:sz w:val="22"/>
+                <w:szCs w:val="22"/>
+              </w:rPr>
+              <w:t>Passionate</w:t>
+            </w:r>
+            <w:r>
+              <w:rPr>
+                <w:rFonts w:ascii="Arial" w:hAnsi="Arial" w:cs="Arial"/>
+                <w:sz w:val="22"/>
+                <w:szCs w:val="22"/>
+              </w:rPr>
+              <w:t xml:space="preserve"> about computer science and the endless possibilities for creativity and </w:t>
+            </w:r>
+            <w:r>
+              <w:rPr>
+                <w:rFonts w:ascii="Arial" w:hAnsi="Arial" w:cs="Arial"/>
+                <w:sz w:val="22"/>
+                <w:szCs w:val="22"/>
+              </w:rPr>
+              <w:t>learning.</w:t>
+            </w:r>
+          </w:p>
+          <w:p>
+            <w:pPr>
+              <w:pStyle w:val="NoSpacing"/>
+              <w:jc w:val="both"/>
+              <w:rPr>
+                <w:rFonts w:ascii="Arial" w:hAnsi="Arial" w:cs="Arial"/>
+                <w:sz w:val="22"/>
+                <w:szCs w:val="22"/>
               </w:rPr>
             </w:pPr>
           </w:p>
@@ -288,61 +376,469 @@
               <w:pStyle w:val="NoSpacing"/>
               <w:numPr>
                 <w:ilvl w:val="0"/>
-                <w:numId w:val="4"/>
+                <w:numId w:val="7"/>
               </w:numPr>
-              <w:rPr>
-                <w:b/>
-                <w:bCs/>
-                <w:u w:val="single"/>
-              </w:rPr>
-            </w:pPr>
-            <w:r>
-              <w:rPr>
-                <w:b/>
-                <w:bCs/>
-                <w:u w:val="single"/>
-              </w:rPr>
-              <w:t>http://kelly-pressley.herokuapp.com</w:t>
-            </w:r>
-          </w:p>
-          <w:p>
-            <w:pPr>
-              <w:pStyle w:val="NoSpacing"/>
-            </w:pPr>
-          </w:p>
-          <w:p>
-            <w:pPr>
-              <w:pStyle w:val="NoSpacing"/>
-              <w:rPr>
-                <w:b/>
-                <w:bCs/>
-                <w:sz w:val="20"/>
-                <w:szCs w:val="20"/>
-              </w:rPr>
-            </w:pPr>
-            <w:r>
-              <w:rPr>
-                <w:b/>
-                <w:bCs/>
-                <w:sz w:val="20"/>
-                <w:szCs w:val="20"/>
-              </w:rPr>
-              <w:t xml:space="preserve">SKILLS </w:t>
-            </w:r>
-            <w:r>
-              <w:rPr>
-                <w:b/>
-                <w:bCs/>
-                <w:sz w:val="20"/>
-                <w:szCs w:val="20"/>
-              </w:rPr>
-              <w:t xml:space="preserve">TECHNICAL </w:t>
-            </w:r>
-          </w:p>
-          <w:p>
-            <w:pPr>
-              <w:pStyle w:val="NoSpacing"/>
-            </w:pPr>
+              <w:jc w:val="both"/>
+              <w:rPr>
+                <w:rFonts w:ascii="Arial" w:hAnsi="Arial" w:cs="Arial"/>
+                <w:sz w:val="22"/>
+                <w:szCs w:val="22"/>
+              </w:rPr>
+            </w:pPr>
+            <w:r>
+              <w:rPr>
+                <w:rFonts w:ascii="Arial" w:hAnsi="Arial" w:cs="Arial"/>
+                <w:sz w:val="22"/>
+                <w:szCs w:val="22"/>
+              </w:rPr>
+              <w:t>Credentialed Full Stack Web Developer</w:t>
+            </w:r>
+            <w:r>
+              <w:rPr>
+                <w:rFonts w:ascii="Arial" w:hAnsi="Arial" w:cs="Arial"/>
+                <w:sz w:val="22"/>
+                <w:szCs w:val="22"/>
+              </w:rPr>
+              <w:t xml:space="preserve"> from the University of Arizona</w:t>
+            </w:r>
+          </w:p>
+          <w:p>
+            <w:pPr>
+              <w:pStyle w:val="NoSpacing"/>
+              <w:numPr>
+                <w:ilvl w:val="0"/>
+                <w:numId w:val="7"/>
+              </w:numPr>
+              <w:jc w:val="both"/>
+              <w:rPr>
+                <w:rFonts w:ascii="Arial" w:hAnsi="Arial" w:cs="Arial"/>
+                <w:sz w:val="22"/>
+                <w:szCs w:val="22"/>
+              </w:rPr>
+            </w:pPr>
+            <w:r>
+              <w:rPr>
+                <w:rFonts w:ascii="Arial" w:hAnsi="Arial" w:cs="Arial"/>
+                <w:sz w:val="22"/>
+                <w:szCs w:val="22"/>
+              </w:rPr>
+              <w:t xml:space="preserve">Created </w:t>
+            </w:r>
+            <w:r>
+              <w:rPr>
+                <w:rFonts w:ascii="Arial" w:hAnsi="Arial" w:cs="Arial"/>
+                <w:sz w:val="22"/>
+                <w:szCs w:val="22"/>
+              </w:rPr>
+              <w:t>custom</w:t>
+            </w:r>
+            <w:r>
+              <w:rPr>
+                <w:rFonts w:ascii="Arial" w:hAnsi="Arial" w:cs="Arial"/>
+                <w:sz w:val="22"/>
+                <w:szCs w:val="22"/>
+              </w:rPr>
+              <w:t xml:space="preserve"> npm packages for reusable components and styling</w:t>
+            </w:r>
+          </w:p>
+          <w:p>
+            <w:pPr>
+              <w:pStyle w:val="NoSpacing"/>
+              <w:numPr>
+                <w:ilvl w:val="0"/>
+                <w:numId w:val="7"/>
+              </w:numPr>
+              <w:jc w:val="both"/>
+              <w:rPr>
+                <w:rFonts w:ascii="Arial" w:hAnsi="Arial" w:cs="Arial"/>
+                <w:sz w:val="22"/>
+                <w:szCs w:val="22"/>
+              </w:rPr>
+            </w:pPr>
+            <w:r>
+              <w:rPr>
+                <w:rFonts w:ascii="Arial" w:hAnsi="Arial" w:cs="Arial"/>
+                <w:sz w:val="22"/>
+                <w:szCs w:val="22"/>
+              </w:rPr>
+              <w:t>Experienced in leadership roles</w:t>
+            </w:r>
+            <w:r>
+              <w:rPr>
+                <w:rFonts w:ascii="Arial" w:hAnsi="Arial" w:cs="Arial"/>
+                <w:sz w:val="22"/>
+                <w:szCs w:val="22"/>
+              </w:rPr>
+              <w:t xml:space="preserve"> from a former fortune 500 company</w:t>
+            </w:r>
+          </w:p>
+          <w:p>
+            <w:pPr>
+              <w:pStyle w:val="NoSpacing"/>
+              <w:numPr>
+                <w:ilvl w:val="0"/>
+                <w:numId w:val="7"/>
+              </w:numPr>
+              <w:jc w:val="both"/>
+              <w:rPr>
+                <w:rFonts w:ascii="Arial" w:hAnsi="Arial" w:cs="Arial"/>
+                <w:sz w:val="22"/>
+                <w:szCs w:val="22"/>
+              </w:rPr>
+            </w:pPr>
+            <w:r>
+              <w:rPr>
+                <w:rFonts w:ascii="Arial" w:hAnsi="Arial" w:cs="Arial"/>
+                <w:sz w:val="22"/>
+                <w:szCs w:val="22"/>
+              </w:rPr>
+              <w:t>I take pride in my mobile-first designs</w:t>
+            </w:r>
+            <w:r>
+              <w:rPr>
+                <w:rFonts w:ascii="Arial" w:hAnsi="Arial" w:cs="Arial"/>
+                <w:sz w:val="22"/>
+                <w:szCs w:val="22"/>
+              </w:rPr>
+              <w:t xml:space="preserve"> and user-friendly interfaces </w:t>
+            </w:r>
+            <w:r>
+              <w:rPr>
+                <w:rFonts w:ascii="Arial" w:hAnsi="Arial" w:cs="Arial"/>
+                <w:sz w:val="22"/>
+                <w:szCs w:val="22"/>
+              </w:rPr>
+              <w:t>to</w:t>
+            </w:r>
+            <w:r>
+              <w:rPr>
+                <w:rFonts w:ascii="Arial" w:hAnsi="Arial" w:cs="Arial"/>
+                <w:sz w:val="22"/>
+                <w:szCs w:val="22"/>
+              </w:rPr>
+              <w:t xml:space="preserve"> </w:t>
+            </w:r>
+            <w:r>
+              <w:rPr>
+                <w:rFonts w:ascii="Arial" w:hAnsi="Arial" w:cs="Arial"/>
+                <w:sz w:val="22"/>
+                <w:szCs w:val="22"/>
+              </w:rPr>
+              <w:t>provide</w:t>
+            </w:r>
+            <w:r>
+              <w:rPr>
+                <w:rFonts w:ascii="Arial" w:hAnsi="Arial" w:cs="Arial"/>
+                <w:sz w:val="22"/>
+                <w:szCs w:val="22"/>
+              </w:rPr>
+              <w:t xml:space="preserve"> </w:t>
+            </w:r>
+          </w:p>
+          <w:p>
+            <w:pPr>
+              <w:pStyle w:val="NoSpacing"/>
+              <w:ind w:left="720"/>
+              <w:jc w:val="both"/>
+              <w:rPr>
+                <w:rFonts w:ascii="Arial" w:hAnsi="Arial" w:cs="Arial"/>
+                <w:sz w:val="22"/>
+                <w:szCs w:val="22"/>
+              </w:rPr>
+            </w:pPr>
+            <w:r>
+              <w:rPr>
+                <w:rFonts w:ascii="Arial" w:hAnsi="Arial" w:cs="Arial"/>
+                <w:sz w:val="22"/>
+                <w:szCs w:val="22"/>
+              </w:rPr>
+              <w:t>the best experience</w:t>
+            </w:r>
+          </w:p>
+          <w:p>
+            <w:pPr>
+              <w:pStyle w:val="NoSpacing"/>
+              <w:numPr>
+                <w:ilvl w:val="0"/>
+                <w:numId w:val="7"/>
+              </w:numPr>
+              <w:jc w:val="both"/>
+              <w:rPr>
+                <w:rFonts w:ascii="Arial" w:hAnsi="Arial" w:cs="Arial"/>
+                <w:sz w:val="22"/>
+                <w:szCs w:val="22"/>
+              </w:rPr>
+            </w:pPr>
+            <w:r>
+              <w:rPr>
+                <w:rFonts w:ascii="Arial" w:hAnsi="Arial" w:cs="Arial"/>
+                <w:sz w:val="22"/>
+                <w:szCs w:val="22"/>
+              </w:rPr>
+              <w:t xml:space="preserve">Proven expertise in </w:t>
+            </w:r>
+            <w:r>
+              <w:rPr>
+                <w:rFonts w:ascii="Arial" w:hAnsi="Arial" w:cs="Arial"/>
+                <w:sz w:val="22"/>
+                <w:szCs w:val="22"/>
+              </w:rPr>
+              <w:t>JavaScript</w:t>
+            </w:r>
+            <w:r>
+              <w:rPr>
+                <w:rFonts w:ascii="Arial" w:hAnsi="Arial" w:cs="Arial"/>
+                <w:sz w:val="22"/>
+                <w:szCs w:val="22"/>
+              </w:rPr>
+              <w:t xml:space="preserve"> frameworks and libraries that support professional web development</w:t>
+            </w:r>
+          </w:p>
+          <w:p>
+            <w:pPr>
+              <w:pStyle w:val="NoSpacing"/>
+              <w:numPr>
+                <w:ilvl w:val="0"/>
+                <w:numId w:val="7"/>
+              </w:numPr>
+              <w:jc w:val="both"/>
+              <w:rPr>
+                <w:rFonts w:ascii="Arial" w:hAnsi="Arial" w:cs="Arial"/>
+                <w:sz w:val="22"/>
+                <w:szCs w:val="22"/>
+              </w:rPr>
+            </w:pPr>
+            <w:r>
+              <w:rPr>
+                <w:rFonts w:ascii="Arial" w:hAnsi="Arial" w:cs="Arial"/>
+                <w:sz w:val="22"/>
+                <w:szCs w:val="22"/>
+              </w:rPr>
+              <w:t>Worked with various authentication and database technologies</w:t>
+            </w:r>
+          </w:p>
+          <w:p>
+            <w:pPr>
+              <w:pStyle w:val="NoSpacing"/>
+              <w:numPr>
+                <w:ilvl w:val="0"/>
+                <w:numId w:val="7"/>
+              </w:numPr>
+              <w:jc w:val="both"/>
+              <w:rPr>
+                <w:rFonts w:ascii="Arial" w:hAnsi="Arial" w:cs="Arial"/>
+                <w:sz w:val="22"/>
+                <w:szCs w:val="22"/>
+              </w:rPr>
+            </w:pPr>
+            <w:r>
+              <w:rPr>
+                <w:rFonts w:ascii="Arial" w:hAnsi="Arial" w:cs="Arial"/>
+                <w:sz w:val="22"/>
+                <w:szCs w:val="22"/>
+              </w:rPr>
+              <w:t>Team lead on multiple projects</w:t>
+            </w:r>
+            <w:r>
+              <w:rPr>
+                <w:rFonts w:ascii="Arial" w:hAnsi="Arial" w:cs="Arial"/>
+                <w:sz w:val="22"/>
+                <w:szCs w:val="22"/>
+              </w:rPr>
+              <w:t xml:space="preserve"> </w:t>
+            </w:r>
+            <w:r>
+              <w:rPr>
+                <w:rFonts w:ascii="Arial" w:hAnsi="Arial" w:cs="Arial"/>
+                <w:sz w:val="22"/>
+                <w:szCs w:val="22"/>
+              </w:rPr>
+              <w:t xml:space="preserve">for my </w:t>
+            </w:r>
+            <w:r>
+              <w:rPr>
+                <w:rFonts w:ascii="Arial" w:hAnsi="Arial" w:cs="Arial"/>
+                <w:sz w:val="22"/>
+                <w:szCs w:val="22"/>
+              </w:rPr>
+              <w:t>ability to help others achieve their goal</w:t>
+            </w:r>
+            <w:r>
+              <w:rPr>
+                <w:rFonts w:ascii="Arial" w:hAnsi="Arial" w:cs="Arial"/>
+                <w:sz w:val="22"/>
+                <w:szCs w:val="22"/>
+              </w:rPr>
+              <w:t>s</w:t>
+            </w:r>
+          </w:p>
+          <w:p>
+            <w:pPr>
+              <w:pStyle w:val="NoSpacing"/>
+              <w:numPr>
+                <w:ilvl w:val="0"/>
+                <w:numId w:val="7"/>
+              </w:numPr>
+              <w:jc w:val="both"/>
+              <w:rPr>
+                <w:rFonts w:ascii="Arial" w:hAnsi="Arial" w:cs="Arial"/>
+                <w:sz w:val="22"/>
+                <w:szCs w:val="22"/>
+              </w:rPr>
+            </w:pPr>
+            <w:r>
+              <w:rPr>
+                <w:rFonts w:ascii="Arial" w:hAnsi="Arial" w:cs="Arial"/>
+                <w:sz w:val="22"/>
+                <w:szCs w:val="22"/>
+              </w:rPr>
+              <w:t>Collaborating on projects with team members and clients</w:t>
+            </w:r>
+          </w:p>
+          <w:p>
+            <w:pPr>
+              <w:pStyle w:val="NoSpacing"/>
+              <w:numPr>
+                <w:ilvl w:val="0"/>
+                <w:numId w:val="7"/>
+              </w:numPr>
+              <w:jc w:val="both"/>
+              <w:rPr>
+                <w:rFonts w:ascii="Arial" w:hAnsi="Arial" w:cs="Arial"/>
+                <w:sz w:val="22"/>
+                <w:szCs w:val="22"/>
+              </w:rPr>
+            </w:pPr>
+            <w:r>
+              <w:rPr>
+                <w:rFonts w:ascii="Arial" w:hAnsi="Arial" w:cs="Arial"/>
+                <w:sz w:val="22"/>
+                <w:szCs w:val="22"/>
+              </w:rPr>
+              <w:t xml:space="preserve">Familiar with MERN stack development </w:t>
+            </w:r>
+          </w:p>
+          <w:p>
+            <w:pPr>
+              <w:pStyle w:val="NoSpacing"/>
+              <w:numPr>
+                <w:ilvl w:val="0"/>
+                <w:numId w:val="7"/>
+              </w:numPr>
+              <w:jc w:val="both"/>
+              <w:rPr>
+                <w:rFonts w:ascii="Arial" w:hAnsi="Arial" w:cs="Arial"/>
+                <w:sz w:val="22"/>
+                <w:szCs w:val="22"/>
+              </w:rPr>
+            </w:pPr>
+            <w:r>
+              <w:rPr>
+                <w:rFonts w:ascii="Arial" w:hAnsi="Arial" w:cs="Arial"/>
+                <w:sz w:val="22"/>
+                <w:szCs w:val="22"/>
+              </w:rPr>
+              <w:t xml:space="preserve">Continually working on my coding skills and staying up to date with new syntax and </w:t>
+            </w:r>
+          </w:p>
+          <w:p>
+            <w:pPr>
+              <w:pStyle w:val="NoSpacing"/>
+              <w:ind w:left="720"/>
+              <w:jc w:val="both"/>
+              <w:rPr>
+                <w:rFonts w:ascii="Arial" w:hAnsi="Arial" w:cs="Arial"/>
+                <w:sz w:val="22"/>
+                <w:szCs w:val="22"/>
+              </w:rPr>
+            </w:pPr>
+            <w:r>
+              <w:rPr>
+                <w:rFonts w:ascii="Arial" w:hAnsi="Arial" w:cs="Arial"/>
+                <w:sz w:val="22"/>
+                <w:szCs w:val="22"/>
+              </w:rPr>
+              <w:t>popular technologies</w:t>
+            </w:r>
+          </w:p>
+          <w:p>
+            <w:pPr>
+              <w:pStyle w:val="NoSpacing"/>
+              <w:rPr>
+                <w:rFonts w:ascii="Arial" w:hAnsi="Arial" w:cs="Arial"/>
+              </w:rPr>
+            </w:pPr>
+          </w:p>
+          <w:p>
+            <w:pPr>
+              <w:pStyle w:val="NoSpacing"/>
+              <w:pBdr>
+                <w:top w:val="single" w:sz="4" w:space="1" w:color="auto"/>
+                <w:bottom w:val="single" w:sz="4" w:space="1" w:color="auto"/>
+              </w:pBdr>
+              <w:rPr>
+                <w:rFonts w:ascii="Arial" w:hAnsi="Arial" w:cs="Arial"/>
+                <w:b/>
+                <w:bCs/>
+                <w:sz w:val="24"/>
+                <w:szCs w:val="24"/>
+              </w:rPr>
+            </w:pPr>
+            <w:r>
+              <w:rPr>
+                <w:rFonts w:ascii="Arial" w:hAnsi="Arial" w:cs="Arial"/>
+                <w:b/>
+                <w:bCs/>
+                <w:sz w:val="24"/>
+                <w:szCs w:val="24"/>
+              </w:rPr>
+              <w:t>T</w:t>
+            </w:r>
+            <w:r>
+              <w:rPr>
+                <w:rFonts w:ascii="Arial" w:hAnsi="Arial" w:cs="Arial"/>
+                <w:b/>
+                <w:bCs/>
+                <w:sz w:val="24"/>
+                <w:szCs w:val="24"/>
+              </w:rPr>
+              <w:t>echn</w:t>
+            </w:r>
+            <w:r>
+              <w:rPr>
+                <w:rFonts w:ascii="Arial" w:hAnsi="Arial" w:cs="Arial"/>
+                <w:b/>
+                <w:bCs/>
+                <w:sz w:val="24"/>
+                <w:szCs w:val="24"/>
+              </w:rPr>
+              <w:t xml:space="preserve">ologies </w:t>
+            </w:r>
+          </w:p>
+          <w:p>
+            <w:pPr>
+              <w:pStyle w:val="NoSpacing"/>
+              <w:pBdr>
+                <w:bottom w:val="single" w:sz="4" w:space="1" w:color="auto"/>
+              </w:pBdr>
+              <w:rPr>
+                <w:rFonts w:ascii="Arial" w:hAnsi="Arial" w:cs="Arial"/>
+                <w:b/>
+                <w:bCs/>
+                <w:sz w:val="22"/>
+                <w:szCs w:val="22"/>
+              </w:rPr>
+            </w:pPr>
+            <w:r>
+              <w:rPr>
+                <w:rFonts w:ascii="Arial" w:hAnsi="Arial" w:cs="Arial"/>
+                <w:b/>
+                <w:bCs/>
+                <w:sz w:val="22"/>
+                <w:szCs w:val="22"/>
+              </w:rPr>
+              <w:t>Front End</w:t>
+            </w:r>
           </w:p>
           <w:p>
             <w:pPr>
@@ -352,14 +848,20 @@
                 <w:numId w:val="3"/>
               </w:numPr>
               <w:rPr>
-                <w:color w:val="212529"/>
-              </w:rPr>
-            </w:pPr>
-            <w:r>
-              <w:rPr>
-                <w:color w:val="212529"/>
-              </w:rPr>
-              <w:t>HTML5</w:t>
+                <w:rFonts w:ascii="Arial" w:hAnsi="Arial" w:cs="Arial"/>
+                <w:color w:val="212529"/>
+                <w:sz w:val="22"/>
+                <w:szCs w:val="22"/>
+              </w:rPr>
+            </w:pPr>
+            <w:r>
+              <w:rPr>
+                <w:rFonts w:ascii="Arial" w:hAnsi="Arial" w:cs="Arial"/>
+                <w:color w:val="212529"/>
+                <w:sz w:val="22"/>
+                <w:szCs w:val="22"/>
+              </w:rPr>
+              <w:t>JavaScript</w:t>
             </w:r>
           </w:p>
           <w:p>
@@ -370,14 +872,38 @@
                 <w:numId w:val="3"/>
               </w:numPr>
               <w:rPr>
-                <w:color w:val="212529"/>
-              </w:rPr>
-            </w:pPr>
-            <w:r>
-              <w:rPr>
-                <w:color w:val="212529"/>
-              </w:rPr>
-              <w:t>CSS</w:t>
+                <w:rFonts w:ascii="Arial" w:hAnsi="Arial" w:cs="Arial"/>
+                <w:color w:val="212529"/>
+                <w:sz w:val="22"/>
+                <w:szCs w:val="22"/>
+              </w:rPr>
+            </w:pPr>
+            <w:r>
+              <w:rPr>
+                <w:rFonts w:ascii="Arial" w:hAnsi="Arial" w:cs="Arial"/>
+                <w:color w:val="212529"/>
+                <w:sz w:val="22"/>
+                <w:szCs w:val="22"/>
+              </w:rPr>
+              <w:t>React</w:t>
+            </w:r>
+            <w:r>
+              <w:rPr>
+                <w:rFonts w:ascii="Arial" w:hAnsi="Arial" w:cs="Arial"/>
+                <w:color w:val="212529"/>
+                <w:sz w:val="22"/>
+                <w:szCs w:val="22"/>
+              </w:rPr>
+              <w:t>J</w:t>
+            </w:r>
+            <w:r>
+              <w:rPr>
+                <w:rFonts w:ascii="Arial" w:hAnsi="Arial" w:cs="Arial"/>
+                <w:color w:val="212529"/>
+                <w:sz w:val="22"/>
+                <w:szCs w:val="22"/>
+              </w:rPr>
+              <w:t>S</w:t>
             </w:r>
           </w:p>
           <w:p>
@@ -388,14 +914,20 @@
                 <w:numId w:val="3"/>
               </w:numPr>
               <w:rPr>
-                <w:color w:val="212529"/>
-              </w:rPr>
-            </w:pPr>
-            <w:r>
-              <w:rPr>
-                <w:color w:val="212529"/>
-              </w:rPr>
-              <w:t>JavaScript</w:t>
+                <w:rFonts w:ascii="Arial" w:hAnsi="Arial" w:cs="Arial"/>
+                <w:color w:val="212529"/>
+                <w:sz w:val="22"/>
+                <w:szCs w:val="22"/>
+              </w:rPr>
+            </w:pPr>
+            <w:r>
+              <w:rPr>
+                <w:rFonts w:ascii="Arial" w:hAnsi="Arial" w:cs="Arial"/>
+                <w:color w:val="212529"/>
+                <w:sz w:val="22"/>
+                <w:szCs w:val="22"/>
+              </w:rPr>
+              <w:t>Bootstrap</w:t>
             </w:r>
           </w:p>
           <w:p>
@@ -406,14 +938,20 @@
                 <w:numId w:val="3"/>
               </w:numPr>
               <w:rPr>
-                <w:color w:val="212529"/>
-              </w:rPr>
-            </w:pPr>
-            <w:r>
-              <w:rPr>
-                <w:color w:val="212529"/>
-              </w:rPr>
-              <w:t>React</w:t>
+                <w:rFonts w:ascii="Arial" w:hAnsi="Arial" w:cs="Arial"/>
+                <w:color w:val="212529"/>
+                <w:sz w:val="22"/>
+                <w:szCs w:val="22"/>
+              </w:rPr>
+            </w:pPr>
+            <w:r>
+              <w:rPr>
+                <w:rFonts w:ascii="Arial" w:hAnsi="Arial" w:cs="Arial"/>
+                <w:color w:val="212529"/>
+                <w:sz w:val="22"/>
+                <w:szCs w:val="22"/>
+              </w:rPr>
+              <w:t>ES6</w:t>
             </w:r>
           </w:p>
           <w:p>
@@ -424,14 +962,20 @@
                 <w:numId w:val="3"/>
               </w:numPr>
               <w:rPr>
-                <w:color w:val="212529"/>
-              </w:rPr>
-            </w:pPr>
-            <w:r>
-              <w:rPr>
-                <w:color w:val="212529"/>
-              </w:rPr>
-              <w:t>Bootstrap</w:t>
+                <w:rFonts w:ascii="Arial" w:hAnsi="Arial" w:cs="Arial"/>
+                <w:color w:val="212529"/>
+                <w:sz w:val="22"/>
+                <w:szCs w:val="22"/>
+              </w:rPr>
+            </w:pPr>
+            <w:r>
+              <w:rPr>
+                <w:rFonts w:ascii="Arial" w:hAnsi="Arial" w:cs="Arial"/>
+                <w:color w:val="212529"/>
+                <w:sz w:val="22"/>
+                <w:szCs w:val="22"/>
+              </w:rPr>
+              <w:t>HTML5</w:t>
             </w:r>
           </w:p>
           <w:p>
@@ -442,14 +986,20 @@
                 <w:numId w:val="3"/>
               </w:numPr>
               <w:rPr>
-                <w:color w:val="212529"/>
-              </w:rPr>
-            </w:pPr>
-            <w:r>
-              <w:rPr>
-                <w:color w:val="212529"/>
-              </w:rPr>
-              <w:t>MySQL</w:t>
+                <w:rFonts w:ascii="Arial" w:hAnsi="Arial" w:cs="Arial"/>
+                <w:color w:val="212529"/>
+                <w:sz w:val="22"/>
+                <w:szCs w:val="22"/>
+              </w:rPr>
+            </w:pPr>
+            <w:r>
+              <w:rPr>
+                <w:rFonts w:ascii="Arial" w:hAnsi="Arial" w:cs="Arial"/>
+                <w:color w:val="212529"/>
+                <w:sz w:val="22"/>
+                <w:szCs w:val="22"/>
+              </w:rPr>
+              <w:t>jQuery</w:t>
             </w:r>
           </w:p>
           <w:p>
@@ -460,12 +1010,99 @@
                 <w:numId w:val="3"/>
               </w:numPr>
               <w:rPr>
-                <w:color w:val="212529"/>
-              </w:rPr>
-            </w:pPr>
-            <w:r>
-              <w:rPr>
-                <w:color w:val="212529"/>
+                <w:rFonts w:ascii="Arial" w:hAnsi="Arial" w:cs="Arial"/>
+                <w:color w:val="212529"/>
+                <w:sz w:val="22"/>
+                <w:szCs w:val="22"/>
+              </w:rPr>
+            </w:pPr>
+            <w:r>
+              <w:rPr>
+                <w:rFonts w:ascii="Arial" w:hAnsi="Arial" w:cs="Arial"/>
+                <w:color w:val="212529"/>
+                <w:sz w:val="22"/>
+                <w:szCs w:val="22"/>
+              </w:rPr>
+              <w:t>Node</w:t>
+            </w:r>
+            <w:r>
+              <w:rPr>
+                <w:rFonts w:ascii="Arial" w:hAnsi="Arial" w:cs="Arial"/>
+                <w:color w:val="212529"/>
+                <w:sz w:val="22"/>
+                <w:szCs w:val="22"/>
+              </w:rPr>
+              <w:t>J</w:t>
+            </w:r>
+            <w:r>
+              <w:rPr>
+                <w:rFonts w:ascii="Arial" w:hAnsi="Arial" w:cs="Arial"/>
+                <w:color w:val="212529"/>
+                <w:sz w:val="22"/>
+                <w:szCs w:val="22"/>
+              </w:rPr>
+              <w:t>S</w:t>
+            </w:r>
+          </w:p>
+          <w:p>
+            <w:pPr>
+              <w:pStyle w:val="NoSpacing"/>
+              <w:rPr>
+                <w:rFonts w:ascii="Arial" w:hAnsi="Arial" w:cs="Arial"/>
+                <w:color w:val="212529"/>
+                <w:sz w:val="22"/>
+                <w:szCs w:val="22"/>
+              </w:rPr>
+            </w:pPr>
+          </w:p>
+          <w:p>
+            <w:pPr>
+              <w:pStyle w:val="NoSpacing"/>
+              <w:pBdr>
+                <w:top w:val="single" w:sz="4" w:space="1" w:color="auto"/>
+                <w:bottom w:val="single" w:sz="4" w:space="1" w:color="auto"/>
+              </w:pBdr>
+              <w:rPr>
+                <w:rFonts w:ascii="Arial" w:hAnsi="Arial" w:cs="Arial"/>
+                <w:b/>
+                <w:bCs/>
+                <w:color w:val="212529"/>
+                <w:sz w:val="22"/>
+                <w:szCs w:val="22"/>
+              </w:rPr>
+            </w:pPr>
+            <w:r>
+              <w:rPr>
+                <w:rFonts w:ascii="Arial" w:hAnsi="Arial" w:cs="Arial"/>
+                <w:b/>
+                <w:bCs/>
+                <w:color w:val="212529"/>
+                <w:sz w:val="22"/>
+                <w:szCs w:val="22"/>
+              </w:rPr>
+              <w:t>Back End</w:t>
+            </w:r>
+          </w:p>
+          <w:p>
+            <w:pPr>
+              <w:pStyle w:val="NoSpacing"/>
+              <w:numPr>
+                <w:ilvl w:val="0"/>
+                <w:numId w:val="10"/>
+              </w:numPr>
+              <w:rPr>
+                <w:rFonts w:ascii="Arial" w:hAnsi="Arial" w:cs="Arial"/>
+                <w:color w:val="212529"/>
+                <w:sz w:val="22"/>
+                <w:szCs w:val="22"/>
+              </w:rPr>
+            </w:pPr>
+            <w:r>
+              <w:rPr>
+                <w:rFonts w:ascii="Arial" w:hAnsi="Arial" w:cs="Arial"/>
+                <w:color w:val="212529"/>
+                <w:sz w:val="22"/>
+                <w:szCs w:val="22"/>
               </w:rPr>
               <w:t>MongoDB</w:t>
             </w:r>
@@ -473,33 +1110,729 @@
           <w:p>
             <w:pPr>
               <w:pStyle w:val="NoSpacing"/>
-            </w:pPr>
-          </w:p>
-          <w:p>
-            <w:pPr>
-              <w:pStyle w:val="NoSpacing"/>
-              <w:rPr>
-                <w:b/>
-                <w:bCs/>
+              <w:numPr>
+                <w:ilvl w:val="0"/>
+                <w:numId w:val="10"/>
+              </w:numPr>
+              <w:rPr>
+                <w:rFonts w:ascii="Arial" w:hAnsi="Arial" w:cs="Arial"/>
+                <w:color w:val="212529"/>
+                <w:sz w:val="22"/>
+                <w:szCs w:val="22"/>
+              </w:rPr>
+            </w:pPr>
+            <w:r>
+              <w:rPr>
+                <w:rFonts w:ascii="Arial" w:hAnsi="Arial" w:cs="Arial"/>
+                <w:color w:val="212529"/>
+                <w:sz w:val="22"/>
+                <w:szCs w:val="22"/>
+              </w:rPr>
+              <w:t>MySQL</w:t>
+            </w:r>
+          </w:p>
+          <w:p>
+            <w:pPr>
+              <w:pStyle w:val="NoSpacing"/>
+              <w:numPr>
+                <w:ilvl w:val="0"/>
+                <w:numId w:val="10"/>
+              </w:numPr>
+              <w:rPr>
+                <w:rFonts w:ascii="Arial" w:hAnsi="Arial" w:cs="Arial"/>
+                <w:color w:val="212529"/>
+                <w:sz w:val="22"/>
+                <w:szCs w:val="22"/>
+              </w:rPr>
+            </w:pPr>
+            <w:r>
+              <w:rPr>
+                <w:rFonts w:ascii="Arial" w:hAnsi="Arial" w:cs="Arial"/>
+                <w:color w:val="212529"/>
+                <w:sz w:val="22"/>
+                <w:szCs w:val="22"/>
+              </w:rPr>
+              <w:t>Express</w:t>
+            </w:r>
+            <w:r>
+              <w:rPr>
+                <w:rFonts w:ascii="Arial" w:hAnsi="Arial" w:cs="Arial"/>
+                <w:color w:val="212529"/>
+                <w:sz w:val="22"/>
+                <w:szCs w:val="22"/>
+              </w:rPr>
+              <w:t>JS</w:t>
+            </w:r>
+          </w:p>
+          <w:p>
+            <w:pPr>
+              <w:pStyle w:val="NoSpacing"/>
+              <w:numPr>
+                <w:ilvl w:val="0"/>
+                <w:numId w:val="10"/>
+              </w:numPr>
+              <w:rPr>
+                <w:rFonts w:ascii="Arial" w:hAnsi="Arial" w:cs="Arial"/>
+                <w:color w:val="212529"/>
+                <w:sz w:val="22"/>
+                <w:szCs w:val="22"/>
+              </w:rPr>
+            </w:pPr>
+            <w:r>
+              <w:rPr>
+                <w:rFonts w:ascii="Arial" w:hAnsi="Arial" w:cs="Arial"/>
+                <w:color w:val="212529"/>
+                <w:sz w:val="22"/>
+                <w:szCs w:val="22"/>
+              </w:rPr>
+              <w:t>Firebase</w:t>
+            </w:r>
+          </w:p>
+          <w:p>
+            <w:pPr>
+              <w:pStyle w:val="NoSpacing"/>
+              <w:numPr>
+                <w:ilvl w:val="0"/>
+                <w:numId w:val="10"/>
+              </w:numPr>
+              <w:rPr>
+                <w:rFonts w:ascii="Arial" w:hAnsi="Arial" w:cs="Arial"/>
+                <w:color w:val="212529"/>
+                <w:sz w:val="22"/>
+                <w:szCs w:val="22"/>
+              </w:rPr>
+            </w:pPr>
+            <w:r>
+              <w:rPr>
+                <w:rFonts w:ascii="Arial" w:hAnsi="Arial" w:cs="Arial"/>
+                <w:color w:val="212529"/>
+                <w:sz w:val="22"/>
+                <w:szCs w:val="22"/>
+              </w:rPr>
+              <w:t>JSON</w:t>
+            </w:r>
+          </w:p>
+          <w:p>
+            <w:pPr>
+              <w:pStyle w:val="NoSpacing"/>
+              <w:rPr>
+                <w:rFonts w:ascii="Arial" w:hAnsi="Arial" w:cs="Arial"/>
+                <w:b/>
+                <w:bCs/>
+                <w:color w:val="212529"/>
+                <w:sz w:val="22"/>
+                <w:szCs w:val="22"/>
+              </w:rPr>
+            </w:pPr>
+          </w:p>
+          <w:p>
+            <w:pPr>
+              <w:pStyle w:val="NoSpacing"/>
+              <w:pBdr>
+                <w:top w:val="single" w:sz="4" w:space="1" w:color="auto"/>
+                <w:bottom w:val="single" w:sz="4" w:space="1" w:color="auto"/>
+              </w:pBdr>
+              <w:rPr>
+                <w:rFonts w:ascii="Arial" w:hAnsi="Arial" w:cs="Arial"/>
+                <w:b/>
+                <w:bCs/>
+                <w:color w:val="212529"/>
+                <w:sz w:val="22"/>
+                <w:szCs w:val="22"/>
+              </w:rPr>
+            </w:pPr>
+            <w:r>
+              <w:rPr>
+                <w:rFonts w:ascii="Arial" w:hAnsi="Arial" w:cs="Arial"/>
+                <w:b/>
+                <w:bCs/>
+                <w:color w:val="212529"/>
+                <w:sz w:val="22"/>
+                <w:szCs w:val="22"/>
+              </w:rPr>
+              <w:t>T</w:t>
+            </w:r>
+            <w:r>
+              <w:rPr>
+                <w:rFonts w:ascii="Arial" w:hAnsi="Arial" w:cs="Arial"/>
+                <w:b/>
+                <w:bCs/>
+                <w:color w:val="212529"/>
+                <w:sz w:val="22"/>
+                <w:szCs w:val="22"/>
+              </w:rPr>
+              <w:t>ools</w:t>
+            </w:r>
+          </w:p>
+          <w:p>
+            <w:pPr>
+              <w:pStyle w:val="NoSpacing"/>
+              <w:numPr>
+                <w:ilvl w:val="0"/>
+                <w:numId w:val="11"/>
+              </w:numPr>
+              <w:rPr>
+                <w:rFonts w:ascii="Arial" w:hAnsi="Arial" w:cs="Arial"/>
+                <w:color w:val="212529"/>
+                <w:sz w:val="22"/>
+                <w:szCs w:val="22"/>
+              </w:rPr>
+            </w:pPr>
+            <w:r>
+              <w:rPr>
+                <w:rFonts w:ascii="Arial" w:hAnsi="Arial" w:cs="Arial"/>
+                <w:color w:val="212529"/>
+                <w:sz w:val="22"/>
+                <w:szCs w:val="22"/>
+              </w:rPr>
+              <w:t>Visual Studio Code</w:t>
+            </w:r>
+          </w:p>
+          <w:p>
+            <w:pPr>
+              <w:pStyle w:val="NoSpacing"/>
+              <w:numPr>
+                <w:ilvl w:val="0"/>
+                <w:numId w:val="11"/>
+              </w:numPr>
+              <w:rPr>
+                <w:rFonts w:ascii="Arial" w:hAnsi="Arial" w:cs="Arial"/>
+                <w:color w:val="212529"/>
+                <w:sz w:val="22"/>
+                <w:szCs w:val="22"/>
+              </w:rPr>
+            </w:pPr>
+            <w:r>
+              <w:rPr>
+                <w:rFonts w:ascii="Arial" w:hAnsi="Arial" w:cs="Arial"/>
+                <w:color w:val="212529"/>
+                <w:sz w:val="22"/>
+                <w:szCs w:val="22"/>
+              </w:rPr>
+              <w:t>Git</w:t>
+            </w:r>
+          </w:p>
+          <w:p>
+            <w:pPr>
+              <w:pStyle w:val="NoSpacing"/>
+              <w:numPr>
+                <w:ilvl w:val="0"/>
+                <w:numId w:val="11"/>
+              </w:numPr>
+              <w:rPr>
+                <w:rFonts w:ascii="Arial" w:hAnsi="Arial" w:cs="Arial"/>
+                <w:color w:val="212529"/>
+                <w:sz w:val="22"/>
+                <w:szCs w:val="22"/>
+              </w:rPr>
+            </w:pPr>
+            <w:r>
+              <w:rPr>
+                <w:rFonts w:ascii="Arial" w:hAnsi="Arial" w:cs="Arial"/>
+                <w:color w:val="212529"/>
+                <w:sz w:val="22"/>
+                <w:szCs w:val="22"/>
+              </w:rPr>
+              <w:t>Bash</w:t>
+            </w:r>
+          </w:p>
+          <w:p>
+            <w:pPr>
+              <w:pStyle w:val="NoSpacing"/>
+              <w:numPr>
+                <w:ilvl w:val="0"/>
+                <w:numId w:val="11"/>
+              </w:numPr>
+              <w:rPr>
+                <w:rFonts w:ascii="Arial" w:hAnsi="Arial" w:cs="Arial"/>
+                <w:color w:val="212529"/>
+                <w:sz w:val="22"/>
+                <w:szCs w:val="22"/>
+              </w:rPr>
+            </w:pPr>
+            <w:r>
+              <w:rPr>
+                <w:rFonts w:ascii="Arial" w:hAnsi="Arial" w:cs="Arial"/>
+                <w:color w:val="212529"/>
+                <w:sz w:val="22"/>
+                <w:szCs w:val="22"/>
+              </w:rPr>
+              <w:t>npm</w:t>
+            </w:r>
+          </w:p>
+          <w:p>
+            <w:pPr>
+              <w:pStyle w:val="NoSpacing"/>
+              <w:numPr>
+                <w:ilvl w:val="0"/>
+                <w:numId w:val="11"/>
+              </w:numPr>
+              <w:rPr>
+                <w:rFonts w:ascii="Arial" w:hAnsi="Arial" w:cs="Arial"/>
+                <w:color w:val="212529"/>
+                <w:sz w:val="22"/>
+                <w:szCs w:val="22"/>
+              </w:rPr>
+            </w:pPr>
+            <w:r>
+              <w:rPr>
+                <w:rFonts w:ascii="Arial" w:hAnsi="Arial" w:cs="Arial"/>
+                <w:color w:val="212529"/>
+                <w:sz w:val="22"/>
+                <w:szCs w:val="22"/>
+              </w:rPr>
+              <w:t>Atom</w:t>
+            </w:r>
+          </w:p>
+          <w:p>
+            <w:pPr>
+              <w:pStyle w:val="NoSpacing"/>
+              <w:numPr>
+                <w:ilvl w:val="0"/>
+                <w:numId w:val="11"/>
+              </w:numPr>
+              <w:rPr>
+                <w:rFonts w:ascii="Arial" w:hAnsi="Arial" w:cs="Arial"/>
+                <w:color w:val="212529"/>
+                <w:sz w:val="22"/>
+                <w:szCs w:val="22"/>
+              </w:rPr>
+            </w:pPr>
+            <w:r>
+              <w:rPr>
+                <w:rFonts w:ascii="Arial" w:hAnsi="Arial" w:cs="Arial"/>
+                <w:color w:val="212529"/>
+                <w:sz w:val="22"/>
+                <w:szCs w:val="22"/>
+              </w:rPr>
+              <w:lastRenderedPageBreak/>
+              <w:t>Heroku</w:t>
+            </w:r>
+          </w:p>
+          <w:p>
+            <w:pPr>
+              <w:pStyle w:val="NoSpacing"/>
+              <w:numPr>
+                <w:ilvl w:val="0"/>
+                <w:numId w:val="11"/>
+              </w:numPr>
+              <w:rPr>
+                <w:rFonts w:ascii="Arial" w:hAnsi="Arial" w:cs="Arial"/>
+                <w:color w:val="212529"/>
+                <w:sz w:val="22"/>
+                <w:szCs w:val="22"/>
+              </w:rPr>
+            </w:pPr>
+            <w:r>
+              <w:rPr>
+                <w:rFonts w:ascii="Arial" w:hAnsi="Arial" w:cs="Arial"/>
+                <w:color w:val="212529"/>
+                <w:sz w:val="22"/>
+                <w:szCs w:val="22"/>
+              </w:rPr>
+              <w:t>Unity</w:t>
+            </w:r>
+          </w:p>
+          <w:p>
+            <w:pPr>
+              <w:pStyle w:val="NoSpacing"/>
+              <w:numPr>
+                <w:ilvl w:val="0"/>
+                <w:numId w:val="11"/>
+              </w:numPr>
+              <w:rPr>
+                <w:rFonts w:ascii="Arial" w:hAnsi="Arial" w:cs="Arial"/>
+                <w:color w:val="212529"/>
+                <w:sz w:val="22"/>
+                <w:szCs w:val="22"/>
+              </w:rPr>
+            </w:pPr>
+            <w:r>
+              <w:rPr>
+                <w:rFonts w:ascii="Arial" w:hAnsi="Arial" w:cs="Arial"/>
+                <w:color w:val="212529"/>
+                <w:sz w:val="22"/>
+                <w:szCs w:val="22"/>
+              </w:rPr>
+              <w:t>Postman</w:t>
+            </w:r>
+          </w:p>
+          <w:p>
+            <w:pPr>
+              <w:pStyle w:val="NoSpacing"/>
+              <w:numPr>
+                <w:ilvl w:val="0"/>
+                <w:numId w:val="11"/>
+              </w:numPr>
+              <w:rPr>
+                <w:rFonts w:ascii="Arial" w:hAnsi="Arial" w:cs="Arial"/>
+                <w:color w:val="212529"/>
+                <w:sz w:val="22"/>
+                <w:szCs w:val="22"/>
+              </w:rPr>
+            </w:pPr>
+            <w:r>
+              <w:rPr>
+                <w:rFonts w:ascii="Arial" w:hAnsi="Arial" w:cs="Arial"/>
+                <w:color w:val="212529"/>
+                <w:sz w:val="22"/>
+                <w:szCs w:val="22"/>
+              </w:rPr>
+              <w:t>Android Studio</w:t>
+            </w:r>
+          </w:p>
+          <w:p>
+            <w:pPr>
+              <w:pStyle w:val="NoSpacing"/>
+              <w:rPr>
+                <w:rFonts w:ascii="Arial" w:hAnsi="Arial" w:cs="Arial"/>
+                <w:color w:val="212529"/>
+                <w:sz w:val="22"/>
+                <w:szCs w:val="22"/>
+              </w:rPr>
+            </w:pPr>
+          </w:p>
+          <w:p>
+            <w:pPr>
+              <w:pStyle w:val="NoSpacing"/>
+              <w:pBdr>
+                <w:top w:val="single" w:sz="4" w:space="1" w:color="auto"/>
+                <w:bottom w:val="single" w:sz="4" w:space="1" w:color="auto"/>
+              </w:pBdr>
+              <w:rPr>
+                <w:rFonts w:ascii="Arial" w:hAnsi="Arial" w:cs="Arial"/>
+                <w:b/>
+                <w:bCs/>
+                <w:sz w:val="24"/>
+                <w:szCs w:val="24"/>
+              </w:rPr>
+            </w:pPr>
+            <w:r>
+              <w:rPr>
+                <w:rFonts w:ascii="Arial" w:hAnsi="Arial" w:cs="Arial"/>
+                <w:b/>
+                <w:bCs/>
+                <w:sz w:val="24"/>
+                <w:szCs w:val="24"/>
+              </w:rPr>
+              <w:t>Education</w:t>
+            </w:r>
+          </w:p>
+          <w:p>
+            <w:pPr>
+              <w:pStyle w:val="NoSpacing"/>
+              <w:rPr>
+                <w:rFonts w:ascii="Arial" w:hAnsi="Arial" w:cs="Arial"/>
+                <w:color w:val="B7B7B7"/>
+              </w:rPr>
+            </w:pPr>
+          </w:p>
+          <w:p>
+            <w:pPr>
+              <w:pStyle w:val="NoSpacing"/>
+              <w:rPr>
+                <w:rFonts w:ascii="Arial" w:hAnsi="Arial" w:cs="Arial"/>
+                <w:b/>
+                <w:i/>
+                <w:sz w:val="22"/>
+                <w:szCs w:val="22"/>
+              </w:rPr>
+            </w:pPr>
+            <w:bookmarkStart w:id="0" w:name="_6wymnhinx9q5" w:colFirst="0" w:colLast="0"/>
+            <w:bookmarkEnd w:id="0"/>
+            <w:r>
+              <w:rPr>
+                <w:rFonts w:ascii="Arial" w:hAnsi="Arial" w:cs="Arial"/>
+                <w:b/>
+                <w:bCs/>
+                <w:sz w:val="22"/>
+                <w:szCs w:val="22"/>
+              </w:rPr>
+              <w:t xml:space="preserve">   University of Arizona</w:t>
+            </w:r>
+            <w:r>
+              <w:rPr>
+                <w:rFonts w:ascii="Arial" w:hAnsi="Arial" w:cs="Arial"/>
+                <w:sz w:val="22"/>
+                <w:szCs w:val="22"/>
+              </w:rPr>
+              <w:t xml:space="preserve"> — </w:t>
+            </w:r>
+            <w:r>
+              <w:rPr>
+                <w:rFonts w:ascii="Arial" w:hAnsi="Arial" w:cs="Arial"/>
+                <w:i/>
+                <w:sz w:val="22"/>
+                <w:szCs w:val="22"/>
+              </w:rPr>
+              <w:t xml:space="preserve">Certificate </w:t>
+            </w:r>
+          </w:p>
+          <w:p>
+            <w:pPr>
+              <w:pStyle w:val="NoSpacing"/>
+              <w:rPr>
+                <w:rFonts w:ascii="Arial" w:hAnsi="Arial" w:cs="Arial"/>
+                <w:sz w:val="22"/>
+                <w:szCs w:val="22"/>
+              </w:rPr>
+            </w:pPr>
+            <w:bookmarkStart w:id="1" w:name="_7vtcyzeczjot" w:colFirst="0" w:colLast="0"/>
+            <w:bookmarkEnd w:id="1"/>
+            <w:r>
+              <w:rPr>
+                <w:rFonts w:ascii="Arial" w:hAnsi="Arial" w:cs="Arial"/>
+                <w:sz w:val="22"/>
+                <w:szCs w:val="22"/>
+              </w:rPr>
+              <w:t xml:space="preserve">   August 2019 - February 2020</w:t>
+            </w:r>
+          </w:p>
+          <w:p>
+            <w:pPr>
+              <w:pStyle w:val="NoSpacing"/>
+              <w:rPr>
+                <w:rFonts w:ascii="Arial" w:hAnsi="Arial" w:cs="Arial"/>
+                <w:color w:val="212529"/>
+                <w:sz w:val="22"/>
+                <w:szCs w:val="22"/>
+              </w:rPr>
+            </w:pPr>
+            <w:r>
+              <w:rPr>
+                <w:rFonts w:ascii="Arial" w:hAnsi="Arial" w:cs="Arial"/>
+                <w:b/>
+                <w:bCs/>
+                <w:sz w:val="22"/>
+                <w:szCs w:val="22"/>
+              </w:rPr>
+              <w:t xml:space="preserve">   Credential ID AZCREDS-23177675</w:t>
+            </w:r>
+          </w:p>
+          <w:p>
+            <w:pPr>
+              <w:pStyle w:val="NoSpacing"/>
+              <w:rPr>
+                <w:rFonts w:ascii="Arial" w:hAnsi="Arial" w:cs="Arial"/>
+              </w:rPr>
+            </w:pPr>
+          </w:p>
+          <w:p>
+            <w:pPr>
+              <w:pStyle w:val="NoSpacing"/>
+              <w:pBdr>
+                <w:top w:val="single" w:sz="4" w:space="1" w:color="auto"/>
+                <w:bottom w:val="single" w:sz="4" w:space="1" w:color="auto"/>
+              </w:pBdr>
+              <w:rPr>
+                <w:rFonts w:ascii="Arial" w:hAnsi="Arial" w:cs="Arial"/>
+                <w:b/>
+                <w:bCs/>
+                <w:sz w:val="24"/>
+                <w:szCs w:val="24"/>
+              </w:rPr>
+            </w:pPr>
+            <w:bookmarkStart w:id="2" w:name="_ywpxtqmpu6x" w:colFirst="0" w:colLast="0"/>
+            <w:bookmarkEnd w:id="2"/>
+            <w:r>
+              <w:rPr>
+                <w:rFonts w:ascii="Arial" w:hAnsi="Arial" w:cs="Arial"/>
+                <w:b/>
+                <w:bCs/>
+                <w:sz w:val="24"/>
+                <w:szCs w:val="24"/>
+              </w:rPr>
+              <w:t xml:space="preserve">Work </w:t>
+            </w:r>
+            <w:r>
+              <w:rPr>
+                <w:rFonts w:ascii="Arial" w:hAnsi="Arial" w:cs="Arial"/>
+                <w:b/>
+                <w:bCs/>
+                <w:sz w:val="24"/>
+                <w:szCs w:val="24"/>
+              </w:rPr>
+              <w:t>Experience</w:t>
+            </w:r>
+          </w:p>
+          <w:p>
+            <w:pPr>
+              <w:pStyle w:val="NoSpacing"/>
+              <w:pBdr>
+                <w:top w:val="single" w:sz="4" w:space="1" w:color="auto"/>
+              </w:pBdr>
+              <w:rPr>
+                <w:rFonts w:ascii="Arial" w:hAnsi="Arial" w:cs="Arial"/>
+                <w:b/>
+                <w:bCs/>
+                <w:sz w:val="22"/>
+                <w:szCs w:val="22"/>
+              </w:rPr>
+            </w:pPr>
+            <w:bookmarkStart w:id="3" w:name="_rfgvkg2ifhfd" w:colFirst="0" w:colLast="0"/>
+            <w:bookmarkEnd w:id="3"/>
+            <w:r>
+              <w:rPr>
+                <w:rFonts w:ascii="Arial" w:hAnsi="Arial" w:cs="Arial"/>
+                <w:b/>
+                <w:bCs/>
+                <w:sz w:val="22"/>
+                <w:szCs w:val="22"/>
+              </w:rPr>
+              <w:t xml:space="preserve">Freelance                                                                                           </w:t>
+            </w:r>
+            <w:r>
+              <w:rPr>
+                <w:rFonts w:ascii="Arial" w:hAnsi="Arial" w:cs="Arial"/>
                 <w:sz w:val="20"/>
                 <w:szCs w:val="20"/>
               </w:rPr>
-            </w:pPr>
-            <w:bookmarkStart w:id="1" w:name="_ywpxtqmpu6x" w:colFirst="0" w:colLast="0"/>
-            <w:bookmarkEnd w:id="1"/>
-            <w:r>
-              <w:rPr>
+              <w:t>Gilbert, AZ, 2019 – present</w:t>
+            </w:r>
+            <w:r>
+              <w:rPr>
+                <w:rFonts w:ascii="Arial" w:hAnsi="Arial" w:cs="Arial"/>
+                <w:b/>
+                <w:bCs/>
+                <w:sz w:val="22"/>
+                <w:szCs w:val="22"/>
+              </w:rPr>
+              <w:t xml:space="preserve"> </w:t>
+            </w:r>
+          </w:p>
+          <w:p>
+            <w:pPr>
+              <w:pStyle w:val="NoSpacing"/>
+              <w:pBdr>
+                <w:bottom w:val="single" w:sz="4" w:space="1" w:color="auto"/>
+              </w:pBdr>
+              <w:rPr>
+                <w:rFonts w:ascii="Arial" w:hAnsi="Arial" w:cs="Arial"/>
                 <w:b/>
                 <w:bCs/>
                 <w:sz w:val="20"/>
                 <w:szCs w:val="20"/>
               </w:rPr>
-              <w:t>EXPERIENCE</w:t>
-            </w:r>
-          </w:p>
-          <w:p>
-            <w:pPr>
-              <w:pStyle w:val="NoSpacing"/>
+            </w:pPr>
+            <w:r>
+              <w:rPr>
+                <w:rFonts w:ascii="Arial" w:hAnsi="Arial" w:cs="Arial"/>
+                <w:b/>
+                <w:bCs/>
+                <w:sz w:val="20"/>
+                <w:szCs w:val="20"/>
+              </w:rPr>
+              <w:t>Full Stack Web Developer</w:t>
+            </w:r>
+          </w:p>
+          <w:p>
+            <w:pPr>
+              <w:pStyle w:val="NoSpacing"/>
+              <w:pBdr>
+                <w:top w:val="single" w:sz="4" w:space="1" w:color="auto"/>
+              </w:pBdr>
+              <w:rPr>
+                <w:rFonts w:ascii="Arial" w:hAnsi="Arial" w:cs="Arial"/>
+                <w:b/>
+                <w:bCs/>
+                <w:sz w:val="22"/>
+                <w:szCs w:val="22"/>
+              </w:rPr>
+            </w:pPr>
+            <w:r>
+              <w:rPr>
+                <w:rFonts w:ascii="Arial" w:hAnsi="Arial" w:cs="Arial"/>
+                <w:b/>
+                <w:bCs/>
+                <w:sz w:val="22"/>
+                <w:szCs w:val="22"/>
+              </w:rPr>
+              <w:t xml:space="preserve">While attending school at the University of Arizona I started doing freelance work. Mostly </w:t>
+            </w:r>
+            <w:r>
+              <w:rPr>
+                <w:rFonts w:ascii="Arial" w:hAnsi="Arial" w:cs="Arial"/>
+                <w:b/>
+                <w:bCs/>
+                <w:sz w:val="22"/>
+                <w:szCs w:val="22"/>
+              </w:rPr>
+              <w:t>one-page</w:t>
+            </w:r>
+            <w:r>
+              <w:rPr>
+                <w:rFonts w:ascii="Arial" w:hAnsi="Arial" w:cs="Arial"/>
+                <w:b/>
+                <w:bCs/>
+                <w:sz w:val="22"/>
+                <w:szCs w:val="22"/>
+              </w:rPr>
+              <w:t xml:space="preserve"> websites for startup companies and friends. </w:t>
+            </w:r>
+            <w:r>
+              <w:rPr>
+                <w:rFonts w:ascii="Arial" w:hAnsi="Arial" w:cs="Arial"/>
+                <w:b/>
+                <w:bCs/>
+                <w:sz w:val="22"/>
+                <w:szCs w:val="22"/>
+              </w:rPr>
+              <w:t xml:space="preserve">After some successful projects I signed up </w:t>
+            </w:r>
+            <w:r>
+              <w:rPr>
+                <w:rFonts w:ascii="Arial" w:hAnsi="Arial" w:cs="Arial"/>
+                <w:b/>
+                <w:bCs/>
+                <w:sz w:val="22"/>
+                <w:szCs w:val="22"/>
+              </w:rPr>
+              <w:t xml:space="preserve">for </w:t>
+            </w:r>
+            <w:r>
+              <w:rPr>
+                <w:rFonts w:ascii="Arial" w:hAnsi="Arial" w:cs="Arial"/>
+                <w:b/>
+                <w:bCs/>
+                <w:sz w:val="22"/>
+                <w:szCs w:val="22"/>
+              </w:rPr>
+              <w:t>Upwork.com</w:t>
+            </w:r>
+            <w:r>
+              <w:rPr>
+                <w:rFonts w:ascii="Arial" w:hAnsi="Arial" w:cs="Arial"/>
+                <w:b/>
+                <w:bCs/>
+                <w:sz w:val="22"/>
+                <w:szCs w:val="22"/>
+              </w:rPr>
+              <w:t xml:space="preserve"> where I continue to </w:t>
+            </w:r>
+            <w:r>
+              <w:rPr>
+                <w:rFonts w:ascii="Arial" w:hAnsi="Arial" w:cs="Arial"/>
+                <w:b/>
+                <w:bCs/>
+                <w:sz w:val="22"/>
+                <w:szCs w:val="22"/>
+              </w:rPr>
+              <w:t>build on my skills as a developer.</w:t>
+            </w:r>
+          </w:p>
+          <w:p>
+            <w:pPr>
+              <w:pStyle w:val="NoSpacing"/>
+              <w:pBdr>
+                <w:top w:val="single" w:sz="4" w:space="1" w:color="auto"/>
+              </w:pBdr>
+              <w:rPr>
+                <w:rFonts w:ascii="Arial" w:hAnsi="Arial" w:cs="Arial"/>
+                <w:b/>
+                <w:bCs/>
+                <w:sz w:val="20"/>
+                <w:szCs w:val="20"/>
+              </w:rPr>
             </w:pPr>
           </w:p>
           <w:p>
@@ -507,388 +1840,647 @@
               <w:pStyle w:val="NoSpacing"/>
               <w:numPr>
                 <w:ilvl w:val="0"/>
-                <w:numId w:val="1"/>
+                <w:numId w:val="9"/>
               </w:numPr>
-            </w:pPr>
-            <w:bookmarkStart w:id="2" w:name="_rfgvkg2ifhfd" w:colFirst="0" w:colLast="0"/>
-            <w:bookmarkEnd w:id="2"/>
-            <w:r>
-              <w:rPr>
-                <w:b/>
-                <w:bCs/>
-              </w:rPr>
-              <w:t>Pressley Excavation</w:t>
-            </w:r>
-            <w:r>
-              <w:t xml:space="preserve">, Junction City, OR — </w:t>
-            </w:r>
-            <w:r>
-              <w:rPr>
-                <w:i/>
-              </w:rPr>
-              <w:t>Owner</w:t>
-            </w:r>
-            <w:bookmarkStart w:id="3" w:name="_n64fgzu3lwuy" w:colFirst="0" w:colLast="0"/>
-            <w:bookmarkEnd w:id="3"/>
-            <w:r>
-              <w:rPr>
-                <w:i/>
-              </w:rPr>
-              <w:t xml:space="preserve"> </w:t>
-            </w:r>
-            <w:r>
-              <w:t>2005 -2015</w:t>
-            </w:r>
-          </w:p>
-          <w:p>
-            <w:pPr>
-              <w:pStyle w:val="NoSpacing"/>
-              <w:rPr>
-                <w:b/>
-                <w:i/>
-                <w:sz w:val="24"/>
-                <w:szCs w:val="24"/>
-              </w:rPr>
-            </w:pPr>
-          </w:p>
-          <w:p>
-            <w:pPr>
-              <w:pStyle w:val="NoSpacing"/>
-              <w:jc w:val="both"/>
-              <w:rPr>
-                <w:color w:val="212529"/>
-              </w:rPr>
-            </w:pPr>
-            <w:r>
-              <w:rPr>
-                <w:color w:val="212529"/>
-              </w:rPr>
-              <w:t xml:space="preserve">As an owner I </w:t>
-            </w:r>
-            <w:r>
-              <w:rPr>
-                <w:color w:val="212529"/>
-              </w:rPr>
-              <w:t>would</w:t>
-            </w:r>
-            <w:r>
-              <w:rPr>
-                <w:color w:val="212529"/>
-              </w:rPr>
-              <w:t xml:space="preserve"> seek out </w:t>
-            </w:r>
-            <w:r>
-              <w:rPr>
-                <w:color w:val="212529"/>
-              </w:rPr>
-              <w:t xml:space="preserve">potential </w:t>
-            </w:r>
-            <w:r>
-              <w:rPr>
-                <w:color w:val="212529"/>
-              </w:rPr>
-              <w:t xml:space="preserve">clients </w:t>
-            </w:r>
-            <w:r>
-              <w:rPr>
-                <w:color w:val="212529"/>
-              </w:rPr>
-              <w:t>with various marketing techniques. Also negotiating</w:t>
-            </w:r>
-            <w:r>
-              <w:rPr>
-                <w:color w:val="212529"/>
-              </w:rPr>
-              <w:t xml:space="preserve"> competitive </w:t>
-            </w:r>
-            <w:r>
-              <w:rPr>
-                <w:color w:val="212529"/>
-              </w:rPr>
-              <w:t>prices</w:t>
-            </w:r>
-            <w:r>
-              <w:rPr>
-                <w:color w:val="212529"/>
-              </w:rPr>
-              <w:t xml:space="preserve">, </w:t>
-            </w:r>
-            <w:r>
-              <w:rPr>
-                <w:color w:val="212529"/>
-              </w:rPr>
-              <w:t xml:space="preserve">while maintaining </w:t>
-            </w:r>
-            <w:r>
-              <w:rPr>
-                <w:color w:val="212529"/>
-              </w:rPr>
-              <w:t>quality, and</w:t>
-            </w:r>
-            <w:r>
-              <w:rPr>
-                <w:color w:val="212529"/>
-              </w:rPr>
-              <w:t xml:space="preserve"> high</w:t>
-            </w:r>
-            <w:r>
-              <w:rPr>
-                <w:color w:val="212529"/>
-              </w:rPr>
-              <w:t xml:space="preserve"> production. </w:t>
-            </w:r>
-            <w:r>
-              <w:rPr>
-                <w:color w:val="212529"/>
-              </w:rPr>
-              <w:t xml:space="preserve">Absolutely a great </w:t>
-            </w:r>
-            <w:r>
-              <w:rPr>
-                <w:color w:val="212529"/>
-              </w:rPr>
-              <w:t xml:space="preserve">learning experience </w:t>
-            </w:r>
-            <w:r>
-              <w:rPr>
-                <w:color w:val="212529"/>
-              </w:rPr>
-              <w:t>for how the business world works</w:t>
-            </w:r>
-            <w:r>
-              <w:rPr>
-                <w:color w:val="212529"/>
-              </w:rPr>
-              <w:t>.</w:t>
-            </w:r>
-          </w:p>
-          <w:p>
-            <w:pPr>
-              <w:pStyle w:val="NoSpacing"/>
-            </w:pPr>
+              <w:rPr>
+                <w:rFonts w:ascii="Arial" w:hAnsi="Arial" w:cs="Arial"/>
+                <w:sz w:val="22"/>
+                <w:szCs w:val="22"/>
+              </w:rPr>
+            </w:pPr>
+            <w:r>
+              <w:rPr>
+                <w:rFonts w:ascii="Arial" w:hAnsi="Arial" w:cs="Arial"/>
+                <w:sz w:val="22"/>
+                <w:szCs w:val="22"/>
+              </w:rPr>
+              <w:t>Created React components from Figma files</w:t>
+            </w:r>
           </w:p>
           <w:p>
             <w:pPr>
               <w:pStyle w:val="NoSpacing"/>
               <w:numPr>
                 <w:ilvl w:val="0"/>
-                <w:numId w:val="1"/>
+                <w:numId w:val="9"/>
               </w:numPr>
               <w:rPr>
-                <w:b/>
-                <w:i/>
-              </w:rPr>
-            </w:pPr>
-            <w:bookmarkStart w:id="4" w:name="_wj0puh61kxsr" w:colFirst="0" w:colLast="0"/>
-            <w:bookmarkEnd w:id="4"/>
-            <w:r>
-              <w:rPr>
-                <w:b/>
-                <w:bCs/>
-              </w:rPr>
-              <w:t>Knife River</w:t>
-            </w:r>
-            <w:r>
-              <w:t xml:space="preserve">, Harrisburg, OR — </w:t>
-            </w:r>
-            <w:r>
-              <w:rPr>
-                <w:i/>
-              </w:rPr>
-              <w:t>Journeyman</w:t>
-            </w:r>
-            <w:bookmarkStart w:id="5" w:name="_8hk593fs3sag" w:colFirst="0" w:colLast="0"/>
-            <w:bookmarkEnd w:id="5"/>
-            <w:r>
-              <w:rPr>
-                <w:i/>
+                <w:rFonts w:ascii="Arial" w:hAnsi="Arial" w:cs="Arial"/>
+                <w:sz w:val="22"/>
+                <w:szCs w:val="22"/>
+              </w:rPr>
+            </w:pPr>
+            <w:r>
+              <w:rPr>
+                <w:rFonts w:ascii="Arial" w:hAnsi="Arial" w:cs="Arial"/>
+                <w:sz w:val="22"/>
+                <w:szCs w:val="22"/>
+              </w:rPr>
+              <w:t>Used AJAX to POST and GET data from server</w:t>
+            </w:r>
+          </w:p>
+          <w:p>
+            <w:pPr>
+              <w:pStyle w:val="NoSpacing"/>
+              <w:numPr>
+                <w:ilvl w:val="0"/>
+                <w:numId w:val="9"/>
+              </w:numPr>
+              <w:rPr>
+                <w:rFonts w:ascii="Arial" w:hAnsi="Arial" w:cs="Arial"/>
+                <w:sz w:val="22"/>
+                <w:szCs w:val="22"/>
+              </w:rPr>
+            </w:pPr>
+            <w:r>
+              <w:rPr>
+                <w:rFonts w:ascii="Arial" w:hAnsi="Arial" w:cs="Arial"/>
+                <w:sz w:val="22"/>
+                <w:szCs w:val="22"/>
+              </w:rPr>
+              <w:t>Implemented login Authentication into existing website</w:t>
+            </w:r>
+          </w:p>
+          <w:p>
+            <w:pPr>
+              <w:pStyle w:val="NoSpacing"/>
+              <w:numPr>
+                <w:ilvl w:val="0"/>
+                <w:numId w:val="9"/>
+              </w:numPr>
+              <w:rPr>
+                <w:rFonts w:ascii="Arial" w:hAnsi="Arial" w:cs="Arial"/>
+                <w:sz w:val="22"/>
+                <w:szCs w:val="22"/>
+              </w:rPr>
+            </w:pPr>
+            <w:r>
+              <w:rPr>
+                <w:rFonts w:ascii="Arial" w:hAnsi="Arial" w:cs="Arial"/>
+                <w:sz w:val="22"/>
+                <w:szCs w:val="22"/>
+              </w:rPr>
+              <w:t xml:space="preserve">Created custom logos with Photoshop </w:t>
+            </w:r>
+            <w:r>
+              <w:rPr>
+                <w:rFonts w:ascii="Arial" w:hAnsi="Arial" w:cs="Arial"/>
+                <w:sz w:val="22"/>
+                <w:szCs w:val="22"/>
+              </w:rPr>
+              <w:t>and CSS</w:t>
+            </w:r>
+          </w:p>
+          <w:p>
+            <w:pPr>
+              <w:pStyle w:val="NoSpacing"/>
+              <w:numPr>
+                <w:ilvl w:val="0"/>
+                <w:numId w:val="9"/>
+              </w:numPr>
+              <w:rPr>
+                <w:rFonts w:ascii="Arial" w:hAnsi="Arial" w:cs="Arial"/>
+                <w:sz w:val="22"/>
+                <w:szCs w:val="22"/>
+              </w:rPr>
+            </w:pPr>
+            <w:r>
+              <w:rPr>
+                <w:rFonts w:ascii="Arial" w:hAnsi="Arial" w:cs="Arial"/>
+                <w:sz w:val="22"/>
+                <w:szCs w:val="22"/>
+              </w:rPr>
+              <w:t xml:space="preserve">Transformed a basic HTML and CSS website into a mobile friendly version using </w:t>
+            </w:r>
+            <w:r>
+              <w:rPr>
+                <w:rFonts w:ascii="Arial" w:hAnsi="Arial" w:cs="Arial"/>
+                <w:sz w:val="22"/>
+                <w:szCs w:val="22"/>
+              </w:rPr>
+              <w:t>Bootstrap</w:t>
+            </w:r>
+            <w:r>
+              <w:rPr>
+                <w:rFonts w:ascii="Arial" w:hAnsi="Arial" w:cs="Arial"/>
+                <w:sz w:val="22"/>
+                <w:szCs w:val="22"/>
               </w:rPr>
               <w:t xml:space="preserve"> </w:t>
             </w:r>
-            <w:r>
-              <w:t>2015 – 2019</w:t>
-            </w:r>
-          </w:p>
-          <w:p>
-            <w:pPr>
-              <w:pStyle w:val="NoSpacing"/>
-              <w:ind w:left="720"/>
-              <w:rPr>
-                <w:b/>
-                <w:i/>
-              </w:rPr>
-            </w:pPr>
-          </w:p>
-          <w:p>
-            <w:pPr>
-              <w:pStyle w:val="NoSpacing"/>
-              <w:jc w:val="both"/>
-              <w:rPr>
-                <w:color w:val="212529"/>
-              </w:rPr>
-            </w:pPr>
-            <w:r>
-              <w:rPr>
-                <w:color w:val="212529"/>
-              </w:rPr>
-              <w:t xml:space="preserve">My role at Knife River was to </w:t>
-            </w:r>
-            <w:r>
-              <w:rPr>
-                <w:color w:val="212529"/>
-              </w:rPr>
-              <w:t>train</w:t>
-            </w:r>
-            <w:r>
-              <w:rPr>
-                <w:color w:val="212529"/>
-              </w:rPr>
-              <w:t xml:space="preserve"> a crew in a high danger</w:t>
-            </w:r>
-            <w:r>
-              <w:rPr>
-                <w:color w:val="212529"/>
-              </w:rPr>
-              <w:t>,</w:t>
-            </w:r>
-            <w:r>
-              <w:rPr>
-                <w:color w:val="212529"/>
-              </w:rPr>
-              <w:t xml:space="preserve"> fast paced environment. Building and moving concrete that weighed up to 200,000 pounds! I trained </w:t>
-            </w:r>
-            <w:r>
-              <w:rPr>
-                <w:color w:val="212529"/>
-              </w:rPr>
-              <w:t>them</w:t>
-            </w:r>
-            <w:r>
-              <w:rPr>
-                <w:color w:val="212529"/>
-              </w:rPr>
-              <w:t xml:space="preserve"> on safe practices, proper gear to use for each product, and how to operate and maintain equipment</w:t>
-            </w:r>
-            <w:r>
-              <w:rPr>
-                <w:color w:val="212529"/>
-              </w:rPr>
-              <w:t xml:space="preserve"> while going above and beyond OSHA (Occupational Safety and Health Administration) regulations.</w:t>
-            </w:r>
-          </w:p>
-          <w:p>
-            <w:pPr>
-              <w:pStyle w:val="NoSpacing"/>
-            </w:pPr>
-          </w:p>
-          <w:p>
-            <w:pPr>
-              <w:pStyle w:val="NoSpacing"/>
-              <w:rPr>
-                <w:b/>
-                <w:bCs/>
+          </w:p>
+          <w:p>
+            <w:pPr>
+              <w:pStyle w:val="NoSpacing"/>
+              <w:pBdr>
+                <w:bottom w:val="single" w:sz="4" w:space="1" w:color="auto"/>
+              </w:pBdr>
+              <w:rPr>
+                <w:rFonts w:ascii="Arial" w:hAnsi="Arial" w:cs="Arial"/>
+                <w:b/>
+                <w:bCs/>
+                <w:sz w:val="22"/>
+                <w:szCs w:val="22"/>
+              </w:rPr>
+            </w:pPr>
+          </w:p>
+          <w:p>
+            <w:pPr>
+              <w:pStyle w:val="NoSpacing"/>
+              <w:pBdr>
+                <w:top w:val="single" w:sz="4" w:space="1" w:color="auto"/>
+              </w:pBdr>
+              <w:rPr>
+                <w:rFonts w:ascii="Arial" w:hAnsi="Arial" w:cs="Arial"/>
+                <w:sz w:val="22"/>
+                <w:szCs w:val="22"/>
+              </w:rPr>
+            </w:pPr>
+            <w:r>
+              <w:rPr>
+                <w:rFonts w:ascii="Arial" w:hAnsi="Arial" w:cs="Arial"/>
+                <w:b/>
+                <w:bCs/>
+                <w:sz w:val="22"/>
+                <w:szCs w:val="22"/>
+              </w:rPr>
+              <w:t>Pressley Excavation</w:t>
+            </w:r>
+            <w:r>
+              <w:rPr>
+                <w:rFonts w:ascii="Arial" w:hAnsi="Arial" w:cs="Arial"/>
+                <w:sz w:val="22"/>
+                <w:szCs w:val="22"/>
+              </w:rPr>
+              <w:t xml:space="preserve">                                                                     </w:t>
+            </w:r>
+            <w:r>
+              <w:rPr>
+                <w:rFonts w:ascii="Arial" w:hAnsi="Arial" w:cs="Arial"/>
                 <w:sz w:val="20"/>
                 <w:szCs w:val="20"/>
               </w:rPr>
-            </w:pPr>
-            <w:bookmarkStart w:id="6" w:name="_yk8luflkpwij" w:colFirst="0" w:colLast="0"/>
-            <w:bookmarkEnd w:id="6"/>
-            <w:r>
-              <w:rPr>
-                <w:b/>
-                <w:bCs/>
+              <w:t>Junction City, OR</w:t>
+            </w:r>
+            <w:r>
+              <w:rPr>
+                <w:rFonts w:ascii="Arial" w:hAnsi="Arial" w:cs="Arial"/>
                 <w:sz w:val="20"/>
                 <w:szCs w:val="20"/>
               </w:rPr>
-              <w:t>EDUCATION</w:t>
-            </w:r>
-          </w:p>
-          <w:p>
-            <w:pPr>
-              <w:pStyle w:val="NoSpacing"/>
-              <w:rPr>
-                <w:color w:val="B7B7B7"/>
-              </w:rPr>
-            </w:pPr>
-          </w:p>
-          <w:p>
-            <w:pPr>
-              <w:pStyle w:val="NoSpacing"/>
-              <w:rPr>
-                <w:b/>
-                <w:i/>
-              </w:rPr>
-            </w:pPr>
-            <w:bookmarkStart w:id="7" w:name="_6wymnhinx9q5" w:colFirst="0" w:colLast="0"/>
-            <w:bookmarkEnd w:id="7"/>
-            <w:r>
-              <w:rPr>
-                <w:b/>
-                <w:bCs/>
-              </w:rPr>
-              <w:t xml:space="preserve">   </w:t>
-            </w:r>
-            <w:r>
-              <w:rPr>
-                <w:b/>
-                <w:bCs/>
-              </w:rPr>
-              <w:t>University of Arizona</w:t>
-            </w:r>
-            <w:r>
-              <w:t xml:space="preserve"> — </w:t>
-            </w:r>
-            <w:r>
-              <w:rPr>
-                <w:i/>
-              </w:rPr>
-              <w:t xml:space="preserve">Certificate </w:t>
-            </w:r>
-          </w:p>
-          <w:p>
-            <w:pPr>
-              <w:pStyle w:val="NoSpacing"/>
-            </w:pPr>
-            <w:bookmarkStart w:id="8" w:name="_7vtcyzeczjot" w:colFirst="0" w:colLast="0"/>
-            <w:bookmarkEnd w:id="8"/>
-            <w:r>
-              <w:t xml:space="preserve">   </w:t>
-            </w:r>
-            <w:r>
-              <w:t>August 2019 - February 2020</w:t>
-            </w:r>
-          </w:p>
-          <w:p>
-            <w:pPr>
-              <w:pStyle w:val="NoSpacing"/>
-              <w:rPr>
-                <w:rFonts w:ascii="Arial" w:eastAsia="Arial" w:hAnsi="Arial" w:cs="Arial"/>
-                <w:b/>
-                <w:bCs/>
-                <w:color w:val="212529"/>
+              <w:t xml:space="preserve">, </w:t>
+            </w:r>
+            <w:r>
+              <w:rPr>
+                <w:rFonts w:ascii="Arial" w:hAnsi="Arial" w:cs="Arial"/>
                 <w:sz w:val="20"/>
                 <w:szCs w:val="20"/>
-                <w:u w:val="single"/>
-              </w:rPr>
-            </w:pPr>
-            <w:r>
-              <w:rPr>
-                <w:b/>
-                <w:bCs/>
-              </w:rPr>
-              <w:t xml:space="preserve">   </w:t>
-            </w:r>
-            <w:r>
-              <w:rPr>
-                <w:b/>
-                <w:bCs/>
+              </w:rPr>
+              <w:t>2005 -2015</w:t>
+            </w:r>
+          </w:p>
+          <w:p>
+            <w:pPr>
+              <w:pStyle w:val="NoSpacing"/>
+              <w:pBdr>
+                <w:bottom w:val="single" w:sz="4" w:space="1" w:color="auto"/>
+              </w:pBdr>
+              <w:rPr>
+                <w:rFonts w:ascii="Arial" w:hAnsi="Arial" w:cs="Arial"/>
+                <w:b/>
+                <w:bCs/>
+                <w:iCs/>
                 <w:sz w:val="20"/>
                 <w:szCs w:val="20"/>
               </w:rPr>
-              <w:t>Credential ID AZCREDS-23177675</w:t>
-            </w:r>
-            <w:bookmarkStart w:id="9" w:name="_emes5bbslbeo" w:colFirst="0" w:colLast="0"/>
-            <w:bookmarkEnd w:id="9"/>
+            </w:pPr>
+            <w:r>
+              <w:rPr>
+                <w:rFonts w:ascii="Arial" w:hAnsi="Arial" w:cs="Arial"/>
+                <w:b/>
+                <w:bCs/>
+                <w:iCs/>
+                <w:sz w:val="20"/>
+                <w:szCs w:val="20"/>
+              </w:rPr>
+              <w:t>Owner</w:t>
+            </w:r>
+            <w:bookmarkStart w:id="4" w:name="_n64fgzu3lwuy" w:colFirst="0" w:colLast="0"/>
+            <w:bookmarkEnd w:id="4"/>
+          </w:p>
+          <w:p>
+            <w:pPr>
+              <w:pStyle w:val="NoSpacing"/>
+              <w:rPr>
+                <w:rFonts w:ascii="Arial" w:hAnsi="Arial" w:cs="Arial"/>
+                <w:b/>
+                <w:iCs/>
+                <w:sz w:val="20"/>
+                <w:szCs w:val="20"/>
+              </w:rPr>
+            </w:pPr>
+            <w:r>
+              <w:rPr>
+                <w:rFonts w:ascii="Arial" w:hAnsi="Arial" w:cs="Arial"/>
+                <w:b/>
+                <w:iCs/>
+                <w:sz w:val="20"/>
+                <w:szCs w:val="20"/>
+              </w:rPr>
+              <w:t>Owner and operator of a company that grossed up to $500,000 a year.</w:t>
+            </w:r>
+          </w:p>
+          <w:p>
+            <w:pPr>
+              <w:pStyle w:val="NoSpacing"/>
+              <w:rPr>
+                <w:rFonts w:ascii="Arial" w:hAnsi="Arial" w:cs="Arial"/>
+                <w:b/>
+                <w:iCs/>
+                <w:sz w:val="20"/>
+                <w:szCs w:val="20"/>
+              </w:rPr>
+            </w:pPr>
+          </w:p>
+          <w:p>
+            <w:pPr>
+              <w:pStyle w:val="NoSpacing"/>
+              <w:numPr>
+                <w:ilvl w:val="0"/>
+                <w:numId w:val="5"/>
+              </w:numPr>
+              <w:jc w:val="both"/>
+              <w:rPr>
+                <w:rFonts w:ascii="Arial" w:hAnsi="Arial" w:cs="Arial"/>
+                <w:color w:val="212529"/>
+                <w:sz w:val="22"/>
+                <w:szCs w:val="22"/>
+              </w:rPr>
+            </w:pPr>
+            <w:r>
+              <w:rPr>
+                <w:rFonts w:ascii="Arial" w:hAnsi="Arial" w:cs="Arial"/>
+                <w:color w:val="212529"/>
+                <w:sz w:val="22"/>
+                <w:szCs w:val="22"/>
+              </w:rPr>
+              <w:t>Sought</w:t>
+            </w:r>
+            <w:r>
+              <w:rPr>
+                <w:rFonts w:ascii="Arial" w:hAnsi="Arial" w:cs="Arial"/>
+                <w:color w:val="212529"/>
+                <w:sz w:val="22"/>
+                <w:szCs w:val="22"/>
+              </w:rPr>
+              <w:t xml:space="preserve"> out </w:t>
+            </w:r>
+            <w:r>
+              <w:rPr>
+                <w:rFonts w:ascii="Arial" w:hAnsi="Arial" w:cs="Arial"/>
+                <w:color w:val="212529"/>
+                <w:sz w:val="22"/>
+                <w:szCs w:val="22"/>
+              </w:rPr>
+              <w:t xml:space="preserve">potential </w:t>
+            </w:r>
+            <w:r>
+              <w:rPr>
+                <w:rFonts w:ascii="Arial" w:hAnsi="Arial" w:cs="Arial"/>
+                <w:color w:val="212529"/>
+                <w:sz w:val="22"/>
+                <w:szCs w:val="22"/>
+              </w:rPr>
+              <w:t xml:space="preserve">clients </w:t>
+            </w:r>
+            <w:r>
+              <w:rPr>
+                <w:rFonts w:ascii="Arial" w:hAnsi="Arial" w:cs="Arial"/>
+                <w:color w:val="212529"/>
+                <w:sz w:val="22"/>
+                <w:szCs w:val="22"/>
+              </w:rPr>
+              <w:t>with various marketing techniques</w:t>
+            </w:r>
+          </w:p>
+          <w:p>
+            <w:pPr>
+              <w:pStyle w:val="NoSpacing"/>
+              <w:numPr>
+                <w:ilvl w:val="0"/>
+                <w:numId w:val="5"/>
+              </w:numPr>
+              <w:jc w:val="both"/>
+              <w:rPr>
+                <w:rFonts w:ascii="Arial" w:hAnsi="Arial" w:cs="Arial"/>
+                <w:color w:val="212529"/>
+                <w:sz w:val="22"/>
+                <w:szCs w:val="22"/>
+              </w:rPr>
+            </w:pPr>
+            <w:r>
+              <w:rPr>
+                <w:rFonts w:ascii="Arial" w:hAnsi="Arial" w:cs="Arial"/>
+                <w:color w:val="212529"/>
+                <w:sz w:val="22"/>
+                <w:szCs w:val="22"/>
+              </w:rPr>
+              <w:t>Negotiated competitive prices, while maintaining quality, and high production</w:t>
+            </w:r>
+          </w:p>
+          <w:p>
+            <w:pPr>
+              <w:pStyle w:val="NoSpacing"/>
+              <w:numPr>
+                <w:ilvl w:val="0"/>
+                <w:numId w:val="5"/>
+              </w:numPr>
+              <w:jc w:val="both"/>
+              <w:rPr>
+                <w:rFonts w:ascii="Arial" w:hAnsi="Arial" w:cs="Arial"/>
+                <w:color w:val="212529"/>
+                <w:sz w:val="22"/>
+                <w:szCs w:val="22"/>
+              </w:rPr>
+            </w:pPr>
+            <w:r>
+              <w:rPr>
+                <w:rFonts w:ascii="Arial" w:hAnsi="Arial" w:cs="Arial"/>
+                <w:color w:val="212529"/>
+                <w:sz w:val="22"/>
+                <w:szCs w:val="22"/>
+              </w:rPr>
+              <w:t>A great learning experience for how the business world works</w:t>
+            </w:r>
+          </w:p>
+          <w:p>
+            <w:pPr>
+              <w:pStyle w:val="NoSpacing"/>
+              <w:numPr>
+                <w:ilvl w:val="0"/>
+                <w:numId w:val="5"/>
+              </w:numPr>
+              <w:jc w:val="both"/>
+              <w:rPr>
+                <w:rFonts w:ascii="Arial" w:hAnsi="Arial" w:cs="Arial"/>
+                <w:color w:val="212529"/>
+                <w:sz w:val="22"/>
+                <w:szCs w:val="22"/>
+              </w:rPr>
+            </w:pPr>
+            <w:r>
+              <w:rPr>
+                <w:rFonts w:ascii="Arial" w:hAnsi="Arial" w:cs="Arial"/>
+                <w:color w:val="212529"/>
+                <w:sz w:val="22"/>
+                <w:szCs w:val="22"/>
+              </w:rPr>
+              <w:t>Gained insight from both sides of the work force as owner and employee and</w:t>
+            </w:r>
+          </w:p>
+          <w:p>
+            <w:pPr>
+              <w:pStyle w:val="NoSpacing"/>
+              <w:ind w:left="720"/>
+              <w:jc w:val="both"/>
+              <w:rPr>
+                <w:rFonts w:ascii="Arial" w:hAnsi="Arial" w:cs="Arial"/>
+                <w:color w:val="212529"/>
+                <w:sz w:val="22"/>
+                <w:szCs w:val="22"/>
+              </w:rPr>
+            </w:pPr>
+            <w:r>
+              <w:rPr>
+                <w:rFonts w:ascii="Arial" w:hAnsi="Arial" w:cs="Arial"/>
+                <w:color w:val="212529"/>
+                <w:sz w:val="22"/>
+                <w:szCs w:val="22"/>
+              </w:rPr>
+              <w:t xml:space="preserve">developed a new respect </w:t>
+            </w:r>
+            <w:r>
+              <w:rPr>
+                <w:rFonts w:ascii="Arial" w:hAnsi="Arial" w:cs="Arial"/>
+                <w:color w:val="212529"/>
+                <w:sz w:val="22"/>
+                <w:szCs w:val="22"/>
+              </w:rPr>
+              <w:t>for each side</w:t>
+            </w:r>
+          </w:p>
+          <w:p>
+            <w:pPr>
+              <w:pStyle w:val="NoSpacing"/>
+              <w:pBdr>
+                <w:bottom w:val="single" w:sz="4" w:space="1" w:color="auto"/>
+              </w:pBdr>
+              <w:jc w:val="both"/>
+              <w:rPr>
+                <w:rFonts w:ascii="Arial" w:hAnsi="Arial" w:cs="Arial"/>
+                <w:color w:val="212529"/>
+                <w:sz w:val="20"/>
+                <w:szCs w:val="20"/>
+              </w:rPr>
+            </w:pPr>
+          </w:p>
+          <w:p>
+            <w:pPr>
+              <w:pStyle w:val="NoSpacing"/>
+              <w:pBdr>
+                <w:top w:val="single" w:sz="4" w:space="1" w:color="auto"/>
+              </w:pBdr>
+              <w:rPr>
+                <w:rFonts w:ascii="Arial" w:hAnsi="Arial" w:cs="Arial"/>
+                <w:sz w:val="22"/>
+                <w:szCs w:val="22"/>
+              </w:rPr>
+            </w:pPr>
+            <w:bookmarkStart w:id="5" w:name="_wj0puh61kxsr" w:colFirst="0" w:colLast="0"/>
+            <w:bookmarkEnd w:id="5"/>
+            <w:r>
+              <w:rPr>
+                <w:rFonts w:ascii="Arial" w:hAnsi="Arial" w:cs="Arial"/>
+                <w:b/>
+                <w:bCs/>
+                <w:sz w:val="22"/>
+                <w:szCs w:val="22"/>
+              </w:rPr>
+              <w:t>Knife River</w:t>
+            </w:r>
+            <w:r>
+              <w:rPr>
+                <w:rFonts w:ascii="Arial" w:hAnsi="Arial" w:cs="Arial"/>
+                <w:sz w:val="22"/>
+                <w:szCs w:val="22"/>
+              </w:rPr>
+              <w:t xml:space="preserve">                                                                                      </w:t>
+            </w:r>
+            <w:r>
+              <w:rPr>
+                <w:rFonts w:ascii="Arial" w:hAnsi="Arial" w:cs="Arial"/>
+                <w:sz w:val="20"/>
+                <w:szCs w:val="20"/>
+              </w:rPr>
+              <w:t>Harrisburg, OR</w:t>
+            </w:r>
+            <w:r>
+              <w:rPr>
+                <w:rFonts w:ascii="Arial" w:hAnsi="Arial" w:cs="Arial"/>
+                <w:sz w:val="20"/>
+                <w:szCs w:val="20"/>
+              </w:rPr>
+              <w:t xml:space="preserve">, </w:t>
+            </w:r>
+            <w:r>
+              <w:rPr>
+                <w:rFonts w:ascii="Arial" w:hAnsi="Arial" w:cs="Arial"/>
+                <w:sz w:val="20"/>
+                <w:szCs w:val="20"/>
+              </w:rPr>
+              <w:t>2015 – 2019</w:t>
+            </w:r>
+          </w:p>
+          <w:p>
+            <w:pPr>
+              <w:pStyle w:val="NoSpacing"/>
+              <w:pBdr>
+                <w:bottom w:val="single" w:sz="4" w:space="1" w:color="auto"/>
+              </w:pBdr>
+              <w:rPr>
+                <w:rFonts w:ascii="Arial" w:hAnsi="Arial" w:cs="Arial"/>
+                <w:b/>
+                <w:bCs/>
+                <w:iCs/>
+                <w:sz w:val="20"/>
+                <w:szCs w:val="20"/>
+              </w:rPr>
+            </w:pPr>
+            <w:bookmarkStart w:id="6" w:name="_8hk593fs3sag" w:colFirst="0" w:colLast="0"/>
+            <w:bookmarkEnd w:id="6"/>
+            <w:r>
+              <w:rPr>
+                <w:rFonts w:ascii="Arial" w:hAnsi="Arial" w:cs="Arial"/>
+                <w:b/>
+                <w:bCs/>
+                <w:iCs/>
+                <w:sz w:val="20"/>
+                <w:szCs w:val="20"/>
+              </w:rPr>
+              <w:t xml:space="preserve">Supervisor </w:t>
+            </w:r>
+          </w:p>
+          <w:p>
+            <w:pPr>
+              <w:pStyle w:val="NoSpacing"/>
+              <w:rPr>
+                <w:rFonts w:ascii="Arial" w:hAnsi="Arial" w:cs="Arial"/>
+                <w:color w:val="212529"/>
+                <w:sz w:val="22"/>
+                <w:szCs w:val="22"/>
+              </w:rPr>
+            </w:pPr>
+            <w:r>
+              <w:rPr>
+                <w:rFonts w:ascii="Arial" w:hAnsi="Arial" w:cs="Arial"/>
+                <w:color w:val="212529"/>
+                <w:sz w:val="22"/>
+                <w:szCs w:val="22"/>
+              </w:rPr>
+              <w:t>My role was to train a crew in a high danger, fast paced environment. Building and moving concrete that weighed up to 200,000 pounds!</w:t>
+            </w:r>
+          </w:p>
+          <w:p>
+            <w:pPr>
+              <w:pStyle w:val="NoSpacing"/>
+              <w:rPr>
+                <w:rFonts w:ascii="Arial" w:hAnsi="Arial" w:cs="Arial"/>
+                <w:b/>
+                <w:iCs/>
+                <w:sz w:val="22"/>
+                <w:szCs w:val="22"/>
+              </w:rPr>
+            </w:pPr>
+          </w:p>
+          <w:p>
+            <w:pPr>
+              <w:pStyle w:val="NoSpacing"/>
+              <w:numPr>
+                <w:ilvl w:val="0"/>
+                <w:numId w:val="5"/>
+              </w:numPr>
+              <w:jc w:val="both"/>
+              <w:rPr>
+                <w:color w:val="212529"/>
+                <w:sz w:val="22"/>
+                <w:szCs w:val="22"/>
+              </w:rPr>
+            </w:pPr>
+            <w:r>
+              <w:rPr>
+                <w:rFonts w:ascii="Arial" w:hAnsi="Arial" w:cs="Arial"/>
+                <w:color w:val="212529"/>
+                <w:sz w:val="22"/>
+                <w:szCs w:val="22"/>
+              </w:rPr>
+              <w:t>I trained</w:t>
+            </w:r>
+            <w:r>
+              <w:rPr>
+                <w:rFonts w:ascii="Arial" w:hAnsi="Arial" w:cs="Arial"/>
+                <w:color w:val="212529"/>
+                <w:sz w:val="22"/>
+                <w:szCs w:val="22"/>
+              </w:rPr>
+              <w:t xml:space="preserve"> </w:t>
+            </w:r>
+            <w:r>
+              <w:rPr>
+                <w:rFonts w:ascii="Arial" w:hAnsi="Arial" w:cs="Arial"/>
+                <w:color w:val="212529"/>
+                <w:sz w:val="22"/>
+                <w:szCs w:val="22"/>
+              </w:rPr>
+              <w:t>on safe practices, proper gear to use for each product</w:t>
+            </w:r>
+          </w:p>
+          <w:p>
+            <w:pPr>
+              <w:pStyle w:val="NoSpacing"/>
+              <w:numPr>
+                <w:ilvl w:val="0"/>
+                <w:numId w:val="5"/>
+              </w:numPr>
+              <w:jc w:val="both"/>
+              <w:rPr>
+                <w:color w:val="212529"/>
+                <w:sz w:val="22"/>
+                <w:szCs w:val="22"/>
+              </w:rPr>
+            </w:pPr>
+            <w:r>
+              <w:rPr>
+                <w:rFonts w:ascii="Arial" w:hAnsi="Arial" w:cs="Arial"/>
+                <w:color w:val="212529"/>
+                <w:sz w:val="22"/>
+                <w:szCs w:val="22"/>
+              </w:rPr>
+              <w:t>Taught how to operate and maintain equipment while going above and beyond OSHA regulations</w:t>
+            </w:r>
+          </w:p>
+          <w:p>
+            <w:pPr>
+              <w:pStyle w:val="NoSpacing"/>
+              <w:ind w:left="720"/>
+              <w:jc w:val="both"/>
+              <w:rPr>
+                <w:color w:val="212529"/>
+              </w:rPr>
+            </w:pPr>
+            <w:bookmarkStart w:id="7" w:name="_yk8luflkpwij" w:colFirst="0" w:colLast="0"/>
+            <w:bookmarkStart w:id="8" w:name="_emes5bbslbeo" w:colFirst="0" w:colLast="0"/>
+            <w:bookmarkEnd w:id="7"/>
+            <w:bookmarkEnd w:id="8"/>
           </w:p>
         </w:tc>
       </w:tr>
@@ -896,7 +2488,7 @@
         <w:trPr>
           <w:gridAfter w:val="1"/>
           <w:wAfter w:w="1498" w:type="dxa"/>
-          <w:trHeight w:val="20"/>
+          <w:trHeight w:val="26"/>
         </w:trPr>
         <w:tc>
           <w:tcPr>
@@ -940,9 +2532,172 @@
 </w:document>
 </file>
 
+<file path=word/endnotes.xml><?xml version="1.0" encoding="utf-8"?>
+<w:endnotes xmlns:wpc="http://schemas.microsoft.com/office/word/2010/wordprocessingCanvas" xmlns:cx="http://schemas.microsoft.com/office/drawing/2014/chartex" xmlns:cx1="http://schemas.microsoft.com/office/drawing/2015/9/8/chartex" xmlns:cx2="http://schemas.microsoft.com/office/drawing/2015/10/21/chartex" xmlns:cx3="http://schemas.microsoft.com/office/drawing/2016/5/9/chartex" xmlns:cx4="http://schemas.microsoft.com/office/drawing/2016/5/10/chartex" xmlns:cx5="http://schemas.microsoft.com/office/drawing/2016/5/11/chartex" xmlns:cx6="http://schemas.microsoft.com/office/drawing/2016/5/12/chartex" xmlns:cx7="http://schemas.microsoft.com/office/drawing/2016/5/13/chartex" xmlns:cx8="http://schemas.microsoft.com/office/drawing/2016/5/14/chartex" xmlns:mc="http://schemas.openxmlformats.org/markup-compatibility/2006" xmlns:aink="http://schemas.microsoft.com/office/drawing/2016/ink" xmlns:am3d="http://schemas.microsoft.com/office/drawing/2017/model3d" xmlns:o="urn:schemas-microsoft-com:office:office" xmlns:r="http://schemas.openxmlformats.org/officeDocument/2006/relationships" xmlns:m="http://schemas.openxmlformats.org/officeDocument/2006/math" xmlns:v="urn:schemas-microsoft-com:vml" xmlns:wp14="http://schemas.microsoft.com/office/word/2010/wordprocessingDrawing" xmlns:wp="http://schemas.openxmlformats.org/drawingml/2006/wordprocessingDrawing" xmlns:w10="urn:schemas-microsoft-com:office:word" xmlns:w="http://schemas.openxmlformats.org/wordprocessingml/2006/main" xmlns:w14="http://schemas.microsoft.com/office/word/2010/wordml" xmlns:w15="http://schemas.microsoft.com/office/word/2012/wordml" xmlns:w16cex="http://schemas.microsoft.com/office/word/2018/wordml/cex" xmlns:w16cid="http://schemas.microsoft.com/office/word/2016/wordml/cid" xmlns:w16="http://schemas.microsoft.com/office/word/2018/wordml" xmlns:w16se="http://schemas.microsoft.com/office/word/2015/wordml/symex" xmlns:wpg="http://schemas.microsoft.com/office/word/2010/wordprocessingGroup" xmlns:wpi="http://schemas.microsoft.com/office/word/2010/wordprocessingInk" xmlns:wne="http://schemas.microsoft.com/office/word/2006/wordml" xmlns:wps="http://schemas.microsoft.com/office/word/2010/wordprocessingShape" mc:Ignorable="w14 w15 w16se w16cid w16 w16cex wp14">
+  <w:endnote w:type="separator" w:id="-1">
+    <w:p>
+      <w:pPr>
+        <w:spacing w:before="0" w:line="240" w:lineRule="auto"/>
+      </w:pPr>
+      <w:r>
+        <w:separator/>
+      </w:r>
+    </w:p>
+  </w:endnote>
+  <w:endnote w:type="continuationSeparator" w:id="0">
+    <w:p>
+      <w:pPr>
+        <w:spacing w:before="0" w:line="240" w:lineRule="auto"/>
+      </w:pPr>
+      <w:r>
+        <w:continuationSeparator/>
+      </w:r>
+    </w:p>
+  </w:endnote>
+</w:endnotes>
+</file>
+
+<file path=word/footnotes.xml><?xml version="1.0" encoding="utf-8"?>
+<w:footnotes xmlns:wpc="http://schemas.microsoft.com/office/word/2010/wordprocessingCanvas" xmlns:cx="http://schemas.microsoft.com/office/drawing/2014/chartex" xmlns:cx1="http://schemas.microsoft.com/office/drawing/2015/9/8/chartex" xmlns:cx2="http://schemas.microsoft.com/office/drawing/2015/10/21/chartex" xmlns:cx3="http://schemas.microsoft.com/office/drawing/2016/5/9/chartex" xmlns:cx4="http://schemas.microsoft.com/office/drawing/2016/5/10/chartex" xmlns:cx5="http://schemas.microsoft.com/office/drawing/2016/5/11/chartex" xmlns:cx6="http://schemas.microsoft.com/office/drawing/2016/5/12/chartex" xmlns:cx7="http://schemas.microsoft.com/office/drawing/2016/5/13/chartex" xmlns:cx8="http://schemas.microsoft.com/office/drawing/2016/5/14/chartex" xmlns:mc="http://schemas.openxmlformats.org/markup-compatibility/2006" xmlns:aink="http://schemas.microsoft.com/office/drawing/2016/ink" xmlns:am3d="http://schemas.microsoft.com/office/drawing/2017/model3d" xmlns:o="urn:schemas-microsoft-com:office:office" xmlns:r="http://schemas.openxmlformats.org/officeDocument/2006/relationships" xmlns:m="http://schemas.openxmlformats.org/officeDocument/2006/math" xmlns:v="urn:schemas-microsoft-com:vml" xmlns:wp14="http://schemas.microsoft.com/office/word/2010/wordprocessingDrawing" xmlns:wp="http://schemas.openxmlformats.org/drawingml/2006/wordprocessingDrawing" xmlns:w10="urn:schemas-microsoft-com:office:word" xmlns:w="http://schemas.openxmlformats.org/wordprocessingml/2006/main" xmlns:w14="http://schemas.microsoft.com/office/word/2010/wordml" xmlns:w15="http://schemas.microsoft.com/office/word/2012/wordml" xmlns:w16cex="http://schemas.microsoft.com/office/word/2018/wordml/cex" xmlns:w16cid="http://schemas.microsoft.com/office/word/2016/wordml/cid" xmlns:w16="http://schemas.microsoft.com/office/word/2018/wordml" xmlns:w16se="http://schemas.microsoft.com/office/word/2015/wordml/symex" xmlns:wpg="http://schemas.microsoft.com/office/word/2010/wordprocessingGroup" xmlns:wpi="http://schemas.microsoft.com/office/word/2010/wordprocessingInk" xmlns:wne="http://schemas.microsoft.com/office/word/2006/wordml" xmlns:wps="http://schemas.microsoft.com/office/word/2010/wordprocessingShape" mc:Ignorable="w14 w15 w16se w16cid w16 w16cex wp14">
+  <w:footnote w:type="separator" w:id="-1">
+    <w:p>
+      <w:pPr>
+        <w:spacing w:before="0" w:line="240" w:lineRule="auto"/>
+      </w:pPr>
+      <w:r>
+        <w:separator/>
+      </w:r>
+    </w:p>
+  </w:footnote>
+  <w:footnote w:type="continuationSeparator" w:id="0">
+    <w:p>
+      <w:pPr>
+        <w:spacing w:before="0" w:line="240" w:lineRule="auto"/>
+      </w:pPr>
+      <w:r>
+        <w:continuationSeparator/>
+      </w:r>
+    </w:p>
+  </w:footnote>
+</w:footnotes>
+</file>
+
 <file path=word/numbering.xml><?xml version="1.0" encoding="utf-8"?>
 <w:numbering xmlns:wpc="http://schemas.microsoft.com/office/word/2010/wordprocessingCanvas" xmlns:cx="http://schemas.microsoft.com/office/drawing/2014/chartex" xmlns:cx1="http://schemas.microsoft.com/office/drawing/2015/9/8/chartex" xmlns:cx2="http://schemas.microsoft.com/office/drawing/2015/10/21/chartex" xmlns:cx3="http://schemas.microsoft.com/office/drawing/2016/5/9/chartex" xmlns:cx4="http://schemas.microsoft.com/office/drawing/2016/5/10/chartex" xmlns:cx5="http://schemas.microsoft.com/office/drawing/2016/5/11/chartex" xmlns:cx6="http://schemas.microsoft.com/office/drawing/2016/5/12/chartex" xmlns:cx7="http://schemas.microsoft.com/office/drawing/2016/5/13/chartex" xmlns:cx8="http://schemas.microsoft.com/office/drawing/2016/5/14/chartex" xmlns:mc="http://schemas.openxmlformats.org/markup-compatibility/2006" xmlns:aink="http://schemas.microsoft.com/office/drawing/2016/ink" xmlns:am3d="http://schemas.microsoft.com/office/drawing/2017/model3d" xmlns:o="urn:schemas-microsoft-com:office:office" xmlns:r="http://schemas.openxmlformats.org/officeDocument/2006/relationships" xmlns:m="http://schemas.openxmlformats.org/officeDocument/2006/math" xmlns:v="urn:schemas-microsoft-com:vml" xmlns:wp14="http://schemas.microsoft.com/office/word/2010/wordprocessingDrawing" xmlns:wp="http://schemas.openxmlformats.org/drawingml/2006/wordprocessingDrawing" xmlns:w10="urn:schemas-microsoft-com:office:word" xmlns:w="http://schemas.openxmlformats.org/wordprocessingml/2006/main" xmlns:w14="http://schemas.microsoft.com/office/word/2010/wordml" xmlns:w15="http://schemas.microsoft.com/office/word/2012/wordml" xmlns:w16cex="http://schemas.microsoft.com/office/word/2018/wordml/cex" xmlns:w16cid="http://schemas.microsoft.com/office/word/2016/wordml/cid" xmlns:w16="http://schemas.microsoft.com/office/word/2018/wordml" xmlns:w16se="http://schemas.microsoft.com/office/word/2015/wordml/symex" xmlns:wpg="http://schemas.microsoft.com/office/word/2010/wordprocessingGroup" xmlns:wpi="http://schemas.microsoft.com/office/word/2010/wordprocessingInk" xmlns:wne="http://schemas.microsoft.com/office/word/2006/wordml" xmlns:wps="http://schemas.microsoft.com/office/word/2010/wordprocessingShape" mc:Ignorable="w14 w15 w16se w16cid w16 w16cex wp14">
   <w:abstractNum w:abstractNumId="0" w15:restartNumberingAfterBreak="0">
+    <w:nsid w:val="00851919"/>
+    <w:multiLevelType w:val="hybridMultilevel"/>
+    <w:tmpl w:val="2A5213E2"/>
+    <w:lvl w:ilvl="0" w:tplc="04090001">
+      <w:start w:val="1"/>
+      <w:numFmt w:val="bullet"/>
+      <w:lvlText w:val=""/>
+      <w:lvlJc w:val="left"/>
+      <w:pPr>
+        <w:ind w:left="720" w:hanging="360"/>
+      </w:pPr>
+      <w:rPr>
+        <w:rFonts w:ascii="Symbol" w:hAnsi="Symbol" w:hint="default"/>
+      </w:rPr>
+    </w:lvl>
+    <w:lvl w:ilvl="1" w:tplc="04090003" w:tentative="1">
+      <w:start w:val="1"/>
+      <w:numFmt w:val="bullet"/>
+      <w:lvlText w:val="o"/>
+      <w:lvlJc w:val="left"/>
+      <w:pPr>
+        <w:ind w:left="1440" w:hanging="360"/>
+      </w:pPr>
+      <w:rPr>
+        <w:rFonts w:ascii="Courier New" w:hAnsi="Courier New" w:cs="Courier New" w:hint="default"/>
+      </w:rPr>
+    </w:lvl>
+    <w:lvl w:ilvl="2" w:tplc="04090005" w:tentative="1">
+      <w:start w:val="1"/>
+      <w:numFmt w:val="bullet"/>
+      <w:lvlText w:val=""/>
+      <w:lvlJc w:val="left"/>
+      <w:pPr>
+        <w:ind w:left="2160" w:hanging="360"/>
+      </w:pPr>
+      <w:rPr>
+        <w:rFonts w:ascii="Wingdings" w:hAnsi="Wingdings" w:hint="default"/>
+      </w:rPr>
+    </w:lvl>
+    <w:lvl w:ilvl="3" w:tplc="04090001" w:tentative="1">
+      <w:start w:val="1"/>
+      <w:numFmt w:val="bullet"/>
+      <w:lvlText w:val=""/>
+      <w:lvlJc w:val="left"/>
+      <w:pPr>
+        <w:ind w:left="2880" w:hanging="360"/>
+      </w:pPr>
+      <w:rPr>
+        <w:rFonts w:ascii="Symbol" w:hAnsi="Symbol" w:hint="default"/>
+      </w:rPr>
+    </w:lvl>
+    <w:lvl w:ilvl="4" w:tplc="04090003" w:tentative="1">
+      <w:start w:val="1"/>
+      <w:numFmt w:val="bullet"/>
+      <w:lvlText w:val="o"/>
+      <w:lvlJc w:val="left"/>
+      <w:pPr>
+        <w:ind w:left="3600" w:hanging="360"/>
+      </w:pPr>
+      <w:rPr>
+        <w:rFonts w:ascii="Courier New" w:hAnsi="Courier New" w:cs="Courier New" w:hint="default"/>
+      </w:rPr>
+    </w:lvl>
+    <w:lvl w:ilvl="5" w:tplc="04090005" w:tentative="1">
+      <w:start w:val="1"/>
+      <w:numFmt w:val="bullet"/>
+      <w:lvlText w:val=""/>
+      <w:lvlJc w:val="left"/>
+      <w:pPr>
+        <w:ind w:left="4320" w:hanging="360"/>
+      </w:pPr>
+      <w:rPr>
+        <w:rFonts w:ascii="Wingdings" w:hAnsi="Wingdings" w:hint="default"/>
+      </w:rPr>
+    </w:lvl>
+    <w:lvl w:ilvl="6" w:tplc="04090001" w:tentative="1">
+      <w:start w:val="1"/>
+      <w:numFmt w:val="bullet"/>
+      <w:lvlText w:val=""/>
+      <w:lvlJc w:val="left"/>
+      <w:pPr>
+        <w:ind w:left="5040" w:hanging="360"/>
+      </w:pPr>
+      <w:rPr>
+        <w:rFonts w:ascii="Symbol" w:hAnsi="Symbol" w:hint="default"/>
+      </w:rPr>
+    </w:lvl>
+    <w:lvl w:ilvl="7" w:tplc="04090003" w:tentative="1">
+      <w:start w:val="1"/>
+      <w:numFmt w:val="bullet"/>
+      <w:lvlText w:val="o"/>
+      <w:lvlJc w:val="left"/>
+      <w:pPr>
+        <w:ind w:left="5760" w:hanging="360"/>
+      </w:pPr>
+      <w:rPr>
+        <w:rFonts w:ascii="Courier New" w:hAnsi="Courier New" w:cs="Courier New" w:hint="default"/>
+      </w:rPr>
+    </w:lvl>
+    <w:lvl w:ilvl="8" w:tplc="04090005" w:tentative="1">
+      <w:start w:val="1"/>
+      <w:numFmt w:val="bullet"/>
+      <w:lvlText w:val=""/>
+      <w:lvlJc w:val="left"/>
+      <w:pPr>
+        <w:ind w:left="6480" w:hanging="360"/>
+      </w:pPr>
+      <w:rPr>
+        <w:rFonts w:ascii="Wingdings" w:hAnsi="Wingdings" w:hint="default"/>
+      </w:rPr>
+    </w:lvl>
+  </w:abstractNum>
+  <w:abstractNum w:abstractNumId="1" w15:restartNumberingAfterBreak="0">
     <w:nsid w:val="051E7066"/>
     <w:multiLevelType w:val="hybridMultilevel"/>
     <w:tmpl w:val="8F9A6ECC"/>
@@ -1055,7 +2810,7 @@
       </w:rPr>
     </w:lvl>
   </w:abstractNum>
-  <w:abstractNum w:abstractNumId="1" w15:restartNumberingAfterBreak="0">
+  <w:abstractNum w:abstractNumId="2" w15:restartNumberingAfterBreak="0">
     <w:nsid w:val="0581473D"/>
     <w:multiLevelType w:val="hybridMultilevel"/>
     <w:tmpl w:val="DBD2A096"/>
@@ -1168,7 +2923,572 @@
       </w:rPr>
     </w:lvl>
   </w:abstractNum>
-  <w:abstractNum w:abstractNumId="2" w15:restartNumberingAfterBreak="0">
+  <w:abstractNum w:abstractNumId="3" w15:restartNumberingAfterBreak="0">
+    <w:nsid w:val="207A3224"/>
+    <w:multiLevelType w:val="hybridMultilevel"/>
+    <w:tmpl w:val="79AE8596"/>
+    <w:lvl w:ilvl="0" w:tplc="04090001">
+      <w:start w:val="1"/>
+      <w:numFmt w:val="bullet"/>
+      <w:lvlText w:val=""/>
+      <w:lvlJc w:val="left"/>
+      <w:pPr>
+        <w:ind w:left="720" w:hanging="360"/>
+      </w:pPr>
+      <w:rPr>
+        <w:rFonts w:ascii="Symbol" w:hAnsi="Symbol" w:hint="default"/>
+      </w:rPr>
+    </w:lvl>
+    <w:lvl w:ilvl="1" w:tplc="04090003" w:tentative="1">
+      <w:start w:val="1"/>
+      <w:numFmt w:val="bullet"/>
+      <w:lvlText w:val="o"/>
+      <w:lvlJc w:val="left"/>
+      <w:pPr>
+        <w:ind w:left="1440" w:hanging="360"/>
+      </w:pPr>
+      <w:rPr>
+        <w:rFonts w:ascii="Courier New" w:hAnsi="Courier New" w:cs="Courier New" w:hint="default"/>
+      </w:rPr>
+    </w:lvl>
+    <w:lvl w:ilvl="2" w:tplc="04090005" w:tentative="1">
+      <w:start w:val="1"/>
+      <w:numFmt w:val="bullet"/>
+      <w:lvlText w:val=""/>
+      <w:lvlJc w:val="left"/>
+      <w:pPr>
+        <w:ind w:left="2160" w:hanging="360"/>
+      </w:pPr>
+      <w:rPr>
+        <w:rFonts w:ascii="Wingdings" w:hAnsi="Wingdings" w:hint="default"/>
+      </w:rPr>
+    </w:lvl>
+    <w:lvl w:ilvl="3" w:tplc="04090001" w:tentative="1">
+      <w:start w:val="1"/>
+      <w:numFmt w:val="bullet"/>
+      <w:lvlText w:val=""/>
+      <w:lvlJc w:val="left"/>
+      <w:pPr>
+        <w:ind w:left="2880" w:hanging="360"/>
+      </w:pPr>
+      <w:rPr>
+        <w:rFonts w:ascii="Symbol" w:hAnsi="Symbol" w:hint="default"/>
+      </w:rPr>
+    </w:lvl>
+    <w:lvl w:ilvl="4" w:tplc="04090003" w:tentative="1">
+      <w:start w:val="1"/>
+      <w:numFmt w:val="bullet"/>
+      <w:lvlText w:val="o"/>
+      <w:lvlJc w:val="left"/>
+      <w:pPr>
+        <w:ind w:left="3600" w:hanging="360"/>
+      </w:pPr>
+      <w:rPr>
+        <w:rFonts w:ascii="Courier New" w:hAnsi="Courier New" w:cs="Courier New" w:hint="default"/>
+      </w:rPr>
+    </w:lvl>
+    <w:lvl w:ilvl="5" w:tplc="04090005" w:tentative="1">
+      <w:start w:val="1"/>
+      <w:numFmt w:val="bullet"/>
+      <w:lvlText w:val=""/>
+      <w:lvlJc w:val="left"/>
+      <w:pPr>
+        <w:ind w:left="4320" w:hanging="360"/>
+      </w:pPr>
+      <w:rPr>
+        <w:rFonts w:ascii="Wingdings" w:hAnsi="Wingdings" w:hint="default"/>
+      </w:rPr>
+    </w:lvl>
+    <w:lvl w:ilvl="6" w:tplc="04090001" w:tentative="1">
+      <w:start w:val="1"/>
+      <w:numFmt w:val="bullet"/>
+      <w:lvlText w:val=""/>
+      <w:lvlJc w:val="left"/>
+      <w:pPr>
+        <w:ind w:left="5040" w:hanging="360"/>
+      </w:pPr>
+      <w:rPr>
+        <w:rFonts w:ascii="Symbol" w:hAnsi="Symbol" w:hint="default"/>
+      </w:rPr>
+    </w:lvl>
+    <w:lvl w:ilvl="7" w:tplc="04090003" w:tentative="1">
+      <w:start w:val="1"/>
+      <w:numFmt w:val="bullet"/>
+      <w:lvlText w:val="o"/>
+      <w:lvlJc w:val="left"/>
+      <w:pPr>
+        <w:ind w:left="5760" w:hanging="360"/>
+      </w:pPr>
+      <w:rPr>
+        <w:rFonts w:ascii="Courier New" w:hAnsi="Courier New" w:cs="Courier New" w:hint="default"/>
+      </w:rPr>
+    </w:lvl>
+    <w:lvl w:ilvl="8" w:tplc="04090005" w:tentative="1">
+      <w:start w:val="1"/>
+      <w:numFmt w:val="bullet"/>
+      <w:lvlText w:val=""/>
+      <w:lvlJc w:val="left"/>
+      <w:pPr>
+        <w:ind w:left="6480" w:hanging="360"/>
+      </w:pPr>
+      <w:rPr>
+        <w:rFonts w:ascii="Wingdings" w:hAnsi="Wingdings" w:hint="default"/>
+      </w:rPr>
+    </w:lvl>
+  </w:abstractNum>
+  <w:abstractNum w:abstractNumId="4" w15:restartNumberingAfterBreak="0">
+    <w:nsid w:val="2AC805E6"/>
+    <w:multiLevelType w:val="hybridMultilevel"/>
+    <w:tmpl w:val="F950101E"/>
+    <w:lvl w:ilvl="0" w:tplc="04090001">
+      <w:start w:val="1"/>
+      <w:numFmt w:val="bullet"/>
+      <w:lvlText w:val=""/>
+      <w:lvlJc w:val="left"/>
+      <w:pPr>
+        <w:ind w:left="720" w:hanging="360"/>
+      </w:pPr>
+      <w:rPr>
+        <w:rFonts w:ascii="Symbol" w:hAnsi="Symbol" w:hint="default"/>
+      </w:rPr>
+    </w:lvl>
+    <w:lvl w:ilvl="1" w:tplc="04090003" w:tentative="1">
+      <w:start w:val="1"/>
+      <w:numFmt w:val="bullet"/>
+      <w:lvlText w:val="o"/>
+      <w:lvlJc w:val="left"/>
+      <w:pPr>
+        <w:ind w:left="1440" w:hanging="360"/>
+      </w:pPr>
+      <w:rPr>
+        <w:rFonts w:ascii="Courier New" w:hAnsi="Courier New" w:cs="Courier New" w:hint="default"/>
+      </w:rPr>
+    </w:lvl>
+    <w:lvl w:ilvl="2" w:tplc="04090005" w:tentative="1">
+      <w:start w:val="1"/>
+      <w:numFmt w:val="bullet"/>
+      <w:lvlText w:val=""/>
+      <w:lvlJc w:val="left"/>
+      <w:pPr>
+        <w:ind w:left="2160" w:hanging="360"/>
+      </w:pPr>
+      <w:rPr>
+        <w:rFonts w:ascii="Wingdings" w:hAnsi="Wingdings" w:hint="default"/>
+      </w:rPr>
+    </w:lvl>
+    <w:lvl w:ilvl="3" w:tplc="04090001" w:tentative="1">
+      <w:start w:val="1"/>
+      <w:numFmt w:val="bullet"/>
+      <w:lvlText w:val=""/>
+      <w:lvlJc w:val="left"/>
+      <w:pPr>
+        <w:ind w:left="2880" w:hanging="360"/>
+      </w:pPr>
+      <w:rPr>
+        <w:rFonts w:ascii="Symbol" w:hAnsi="Symbol" w:hint="default"/>
+      </w:rPr>
+    </w:lvl>
+    <w:lvl w:ilvl="4" w:tplc="04090003" w:tentative="1">
+      <w:start w:val="1"/>
+      <w:numFmt w:val="bullet"/>
+      <w:lvlText w:val="o"/>
+      <w:lvlJc w:val="left"/>
+      <w:pPr>
+        <w:ind w:left="3600" w:hanging="360"/>
+      </w:pPr>
+      <w:rPr>
+        <w:rFonts w:ascii="Courier New" w:hAnsi="Courier New" w:cs="Courier New" w:hint="default"/>
+      </w:rPr>
+    </w:lvl>
+    <w:lvl w:ilvl="5" w:tplc="04090005" w:tentative="1">
+      <w:start w:val="1"/>
+      <w:numFmt w:val="bullet"/>
+      <w:lvlText w:val=""/>
+      <w:lvlJc w:val="left"/>
+      <w:pPr>
+        <w:ind w:left="4320" w:hanging="360"/>
+      </w:pPr>
+      <w:rPr>
+        <w:rFonts w:ascii="Wingdings" w:hAnsi="Wingdings" w:hint="default"/>
+      </w:rPr>
+    </w:lvl>
+    <w:lvl w:ilvl="6" w:tplc="04090001" w:tentative="1">
+      <w:start w:val="1"/>
+      <w:numFmt w:val="bullet"/>
+      <w:lvlText w:val=""/>
+      <w:lvlJc w:val="left"/>
+      <w:pPr>
+        <w:ind w:left="5040" w:hanging="360"/>
+      </w:pPr>
+      <w:rPr>
+        <w:rFonts w:ascii="Symbol" w:hAnsi="Symbol" w:hint="default"/>
+      </w:rPr>
+    </w:lvl>
+    <w:lvl w:ilvl="7" w:tplc="04090003" w:tentative="1">
+      <w:start w:val="1"/>
+      <w:numFmt w:val="bullet"/>
+      <w:lvlText w:val="o"/>
+      <w:lvlJc w:val="left"/>
+      <w:pPr>
+        <w:ind w:left="5760" w:hanging="360"/>
+      </w:pPr>
+      <w:rPr>
+        <w:rFonts w:ascii="Courier New" w:hAnsi="Courier New" w:cs="Courier New" w:hint="default"/>
+      </w:rPr>
+    </w:lvl>
+    <w:lvl w:ilvl="8" w:tplc="04090005" w:tentative="1">
+      <w:start w:val="1"/>
+      <w:numFmt w:val="bullet"/>
+      <w:lvlText w:val=""/>
+      <w:lvlJc w:val="left"/>
+      <w:pPr>
+        <w:ind w:left="6480" w:hanging="360"/>
+      </w:pPr>
+      <w:rPr>
+        <w:rFonts w:ascii="Wingdings" w:hAnsi="Wingdings" w:hint="default"/>
+      </w:rPr>
+    </w:lvl>
+  </w:abstractNum>
+  <w:abstractNum w:abstractNumId="5" w15:restartNumberingAfterBreak="0">
+    <w:nsid w:val="48A823BA"/>
+    <w:multiLevelType w:val="hybridMultilevel"/>
+    <w:tmpl w:val="A89E1EC2"/>
+    <w:lvl w:ilvl="0" w:tplc="04090001">
+      <w:start w:val="1"/>
+      <w:numFmt w:val="bullet"/>
+      <w:lvlText w:val=""/>
+      <w:lvlJc w:val="left"/>
+      <w:pPr>
+        <w:ind w:left="720" w:hanging="360"/>
+      </w:pPr>
+      <w:rPr>
+        <w:rFonts w:ascii="Symbol" w:hAnsi="Symbol" w:hint="default"/>
+      </w:rPr>
+    </w:lvl>
+    <w:lvl w:ilvl="1" w:tplc="04090003" w:tentative="1">
+      <w:start w:val="1"/>
+      <w:numFmt w:val="bullet"/>
+      <w:lvlText w:val="o"/>
+      <w:lvlJc w:val="left"/>
+      <w:pPr>
+        <w:ind w:left="1440" w:hanging="360"/>
+      </w:pPr>
+      <w:rPr>
+        <w:rFonts w:ascii="Courier New" w:hAnsi="Courier New" w:cs="Courier New" w:hint="default"/>
+      </w:rPr>
+    </w:lvl>
+    <w:lvl w:ilvl="2" w:tplc="04090005" w:tentative="1">
+      <w:start w:val="1"/>
+      <w:numFmt w:val="bullet"/>
+      <w:lvlText w:val=""/>
+      <w:lvlJc w:val="left"/>
+      <w:pPr>
+        <w:ind w:left="2160" w:hanging="360"/>
+      </w:pPr>
+      <w:rPr>
+        <w:rFonts w:ascii="Wingdings" w:hAnsi="Wingdings" w:hint="default"/>
+      </w:rPr>
+    </w:lvl>
+    <w:lvl w:ilvl="3" w:tplc="04090001" w:tentative="1">
+      <w:start w:val="1"/>
+      <w:numFmt w:val="bullet"/>
+      <w:lvlText w:val=""/>
+      <w:lvlJc w:val="left"/>
+      <w:pPr>
+        <w:ind w:left="2880" w:hanging="360"/>
+      </w:pPr>
+      <w:rPr>
+        <w:rFonts w:ascii="Symbol" w:hAnsi="Symbol" w:hint="default"/>
+      </w:rPr>
+    </w:lvl>
+    <w:lvl w:ilvl="4" w:tplc="04090003" w:tentative="1">
+      <w:start w:val="1"/>
+      <w:numFmt w:val="bullet"/>
+      <w:lvlText w:val="o"/>
+      <w:lvlJc w:val="left"/>
+      <w:pPr>
+        <w:ind w:left="3600" w:hanging="360"/>
+      </w:pPr>
+      <w:rPr>
+        <w:rFonts w:ascii="Courier New" w:hAnsi="Courier New" w:cs="Courier New" w:hint="default"/>
+      </w:rPr>
+    </w:lvl>
+    <w:lvl w:ilvl="5" w:tplc="04090005" w:tentative="1">
+      <w:start w:val="1"/>
+      <w:numFmt w:val="bullet"/>
+      <w:lvlText w:val=""/>
+      <w:lvlJc w:val="left"/>
+      <w:pPr>
+        <w:ind w:left="4320" w:hanging="360"/>
+      </w:pPr>
+      <w:rPr>
+        <w:rFonts w:ascii="Wingdings" w:hAnsi="Wingdings" w:hint="default"/>
+      </w:rPr>
+    </w:lvl>
+    <w:lvl w:ilvl="6" w:tplc="04090001" w:tentative="1">
+      <w:start w:val="1"/>
+      <w:numFmt w:val="bullet"/>
+      <w:lvlText w:val=""/>
+      <w:lvlJc w:val="left"/>
+      <w:pPr>
+        <w:ind w:left="5040" w:hanging="360"/>
+      </w:pPr>
+      <w:rPr>
+        <w:rFonts w:ascii="Symbol" w:hAnsi="Symbol" w:hint="default"/>
+      </w:rPr>
+    </w:lvl>
+    <w:lvl w:ilvl="7" w:tplc="04090003" w:tentative="1">
+      <w:start w:val="1"/>
+      <w:numFmt w:val="bullet"/>
+      <w:lvlText w:val="o"/>
+      <w:lvlJc w:val="left"/>
+      <w:pPr>
+        <w:ind w:left="5760" w:hanging="360"/>
+      </w:pPr>
+      <w:rPr>
+        <w:rFonts w:ascii="Courier New" w:hAnsi="Courier New" w:cs="Courier New" w:hint="default"/>
+      </w:rPr>
+    </w:lvl>
+    <w:lvl w:ilvl="8" w:tplc="04090005" w:tentative="1">
+      <w:start w:val="1"/>
+      <w:numFmt w:val="bullet"/>
+      <w:lvlText w:val=""/>
+      <w:lvlJc w:val="left"/>
+      <w:pPr>
+        <w:ind w:left="6480" w:hanging="360"/>
+      </w:pPr>
+      <w:rPr>
+        <w:rFonts w:ascii="Wingdings" w:hAnsi="Wingdings" w:hint="default"/>
+      </w:rPr>
+    </w:lvl>
+  </w:abstractNum>
+  <w:abstractNum w:abstractNumId="6" w15:restartNumberingAfterBreak="0">
+    <w:nsid w:val="4D5D2BA3"/>
+    <w:multiLevelType w:val="hybridMultilevel"/>
+    <w:tmpl w:val="71C06AFC"/>
+    <w:lvl w:ilvl="0" w:tplc="04090001">
+      <w:start w:val="1"/>
+      <w:numFmt w:val="bullet"/>
+      <w:lvlText w:val=""/>
+      <w:lvlJc w:val="left"/>
+      <w:pPr>
+        <w:ind w:left="720" w:hanging="360"/>
+      </w:pPr>
+      <w:rPr>
+        <w:rFonts w:ascii="Symbol" w:hAnsi="Symbol" w:hint="default"/>
+      </w:rPr>
+    </w:lvl>
+    <w:lvl w:ilvl="1" w:tplc="04090003" w:tentative="1">
+      <w:start w:val="1"/>
+      <w:numFmt w:val="bullet"/>
+      <w:lvlText w:val="o"/>
+      <w:lvlJc w:val="left"/>
+      <w:pPr>
+        <w:ind w:left="1440" w:hanging="360"/>
+      </w:pPr>
+      <w:rPr>
+        <w:rFonts w:ascii="Courier New" w:hAnsi="Courier New" w:cs="Courier New" w:hint="default"/>
+      </w:rPr>
+    </w:lvl>
+    <w:lvl w:ilvl="2" w:tplc="04090005" w:tentative="1">
+      <w:start w:val="1"/>
+      <w:numFmt w:val="bullet"/>
+      <w:lvlText w:val=""/>
+      <w:lvlJc w:val="left"/>
+      <w:pPr>
+        <w:ind w:left="2160" w:hanging="360"/>
+      </w:pPr>
+      <w:rPr>
+        <w:rFonts w:ascii="Wingdings" w:hAnsi="Wingdings" w:hint="default"/>
+      </w:rPr>
+    </w:lvl>
+    <w:lvl w:ilvl="3" w:tplc="04090001" w:tentative="1">
+      <w:start w:val="1"/>
+      <w:numFmt w:val="bullet"/>
+      <w:lvlText w:val=""/>
+      <w:lvlJc w:val="left"/>
+      <w:pPr>
+        <w:ind w:left="2880" w:hanging="360"/>
+      </w:pPr>
+      <w:rPr>
+        <w:rFonts w:ascii="Symbol" w:hAnsi="Symbol" w:hint="default"/>
+      </w:rPr>
+    </w:lvl>
+    <w:lvl w:ilvl="4" w:tplc="04090003" w:tentative="1">
+      <w:start w:val="1"/>
+      <w:numFmt w:val="bullet"/>
+      <w:lvlText w:val="o"/>
+      <w:lvlJc w:val="left"/>
+      <w:pPr>
+        <w:ind w:left="3600" w:hanging="360"/>
+      </w:pPr>
+      <w:rPr>
+        <w:rFonts w:ascii="Courier New" w:hAnsi="Courier New" w:cs="Courier New" w:hint="default"/>
+      </w:rPr>
+    </w:lvl>
+    <w:lvl w:ilvl="5" w:tplc="04090005" w:tentative="1">
+      <w:start w:val="1"/>
+      <w:numFmt w:val="bullet"/>
+      <w:lvlText w:val=""/>
+      <w:lvlJc w:val="left"/>
+      <w:pPr>
+        <w:ind w:left="4320" w:hanging="360"/>
+      </w:pPr>
+      <w:rPr>
+        <w:rFonts w:ascii="Wingdings" w:hAnsi="Wingdings" w:hint="default"/>
+      </w:rPr>
+    </w:lvl>
+    <w:lvl w:ilvl="6" w:tplc="04090001" w:tentative="1">
+      <w:start w:val="1"/>
+      <w:numFmt w:val="bullet"/>
+      <w:lvlText w:val=""/>
+      <w:lvlJc w:val="left"/>
+      <w:pPr>
+        <w:ind w:left="5040" w:hanging="360"/>
+      </w:pPr>
+      <w:rPr>
+        <w:rFonts w:ascii="Symbol" w:hAnsi="Symbol" w:hint="default"/>
+      </w:rPr>
+    </w:lvl>
+    <w:lvl w:ilvl="7" w:tplc="04090003" w:tentative="1">
+      <w:start w:val="1"/>
+      <w:numFmt w:val="bullet"/>
+      <w:lvlText w:val="o"/>
+      <w:lvlJc w:val="left"/>
+      <w:pPr>
+        <w:ind w:left="5760" w:hanging="360"/>
+      </w:pPr>
+      <w:rPr>
+        <w:rFonts w:ascii="Courier New" w:hAnsi="Courier New" w:cs="Courier New" w:hint="default"/>
+      </w:rPr>
+    </w:lvl>
+    <w:lvl w:ilvl="8" w:tplc="04090005" w:tentative="1">
+      <w:start w:val="1"/>
+      <w:numFmt w:val="bullet"/>
+      <w:lvlText w:val=""/>
+      <w:lvlJc w:val="left"/>
+      <w:pPr>
+        <w:ind w:left="6480" w:hanging="360"/>
+      </w:pPr>
+      <w:rPr>
+        <w:rFonts w:ascii="Wingdings" w:hAnsi="Wingdings" w:hint="default"/>
+      </w:rPr>
+    </w:lvl>
+  </w:abstractNum>
+  <w:abstractNum w:abstractNumId="7" w15:restartNumberingAfterBreak="0">
+    <w:nsid w:val="4F7578FB"/>
+    <w:multiLevelType w:val="hybridMultilevel"/>
+    <w:tmpl w:val="0C7A12EA"/>
+    <w:lvl w:ilvl="0" w:tplc="04090001">
+      <w:start w:val="1"/>
+      <w:numFmt w:val="bullet"/>
+      <w:lvlText w:val=""/>
+      <w:lvlJc w:val="left"/>
+      <w:pPr>
+        <w:ind w:left="720" w:hanging="360"/>
+      </w:pPr>
+      <w:rPr>
+        <w:rFonts w:ascii="Symbol" w:hAnsi="Symbol" w:hint="default"/>
+      </w:rPr>
+    </w:lvl>
+    <w:lvl w:ilvl="1" w:tplc="04090003" w:tentative="1">
+      <w:start w:val="1"/>
+      <w:numFmt w:val="bullet"/>
+      <w:lvlText w:val="o"/>
+      <w:lvlJc w:val="left"/>
+      <w:pPr>
+        <w:ind w:left="1440" w:hanging="360"/>
+      </w:pPr>
+      <w:rPr>
+        <w:rFonts w:ascii="Courier New" w:hAnsi="Courier New" w:cs="Courier New" w:hint="default"/>
+      </w:rPr>
+    </w:lvl>
+    <w:lvl w:ilvl="2" w:tplc="04090005" w:tentative="1">
+      <w:start w:val="1"/>
+      <w:numFmt w:val="bullet"/>
+      <w:lvlText w:val=""/>
+      <w:lvlJc w:val="left"/>
+      <w:pPr>
+        <w:ind w:left="2160" w:hanging="360"/>
+      </w:pPr>
+      <w:rPr>
+        <w:rFonts w:ascii="Wingdings" w:hAnsi="Wingdings" w:hint="default"/>
+      </w:rPr>
+    </w:lvl>
+    <w:lvl w:ilvl="3" w:tplc="04090001" w:tentative="1">
+      <w:start w:val="1"/>
+      <w:numFmt w:val="bullet"/>
+      <w:lvlText w:val=""/>
+      <w:lvlJc w:val="left"/>
+      <w:pPr>
+        <w:ind w:left="2880" w:hanging="360"/>
+      </w:pPr>
+      <w:rPr>
+        <w:rFonts w:ascii="Symbol" w:hAnsi="Symbol" w:hint="default"/>
+      </w:rPr>
+    </w:lvl>
+    <w:lvl w:ilvl="4" w:tplc="04090003" w:tentative="1">
+      <w:start w:val="1"/>
+      <w:numFmt w:val="bullet"/>
+      <w:lvlText w:val="o"/>
+      <w:lvlJc w:val="left"/>
+      <w:pPr>
+        <w:ind w:left="3600" w:hanging="360"/>
+      </w:pPr>
+      <w:rPr>
+        <w:rFonts w:ascii="Courier New" w:hAnsi="Courier New" w:cs="Courier New" w:hint="default"/>
+      </w:rPr>
+    </w:lvl>
+    <w:lvl w:ilvl="5" w:tplc="04090005" w:tentative="1">
+      <w:start w:val="1"/>
+      <w:numFmt w:val="bullet"/>
+      <w:lvlText w:val=""/>
+      <w:lvlJc w:val="left"/>
+      <w:pPr>
+        <w:ind w:left="4320" w:hanging="360"/>
+      </w:pPr>
+      <w:rPr>
+        <w:rFonts w:ascii="Wingdings" w:hAnsi="Wingdings" w:hint="default"/>
+      </w:rPr>
+    </w:lvl>
+    <w:lvl w:ilvl="6" w:tplc="04090001" w:tentative="1">
+      <w:start w:val="1"/>
+      <w:numFmt w:val="bullet"/>
+      <w:lvlText w:val=""/>
+      <w:lvlJc w:val="left"/>
+      <w:pPr>
+        <w:ind w:left="5040" w:hanging="360"/>
+      </w:pPr>
+      <w:rPr>
+        <w:rFonts w:ascii="Symbol" w:hAnsi="Symbol" w:hint="default"/>
+      </w:rPr>
+    </w:lvl>
+    <w:lvl w:ilvl="7" w:tplc="04090003" w:tentative="1">
+      <w:start w:val="1"/>
+      <w:numFmt w:val="bullet"/>
+      <w:lvlText w:val="o"/>
+      <w:lvlJc w:val="left"/>
+      <w:pPr>
+        <w:ind w:left="5760" w:hanging="360"/>
+      </w:pPr>
+      <w:rPr>
+        <w:rFonts w:ascii="Courier New" w:hAnsi="Courier New" w:cs="Courier New" w:hint="default"/>
+      </w:rPr>
+    </w:lvl>
+    <w:lvl w:ilvl="8" w:tplc="04090005" w:tentative="1">
+      <w:start w:val="1"/>
+      <w:numFmt w:val="bullet"/>
+      <w:lvlText w:val=""/>
+      <w:lvlJc w:val="left"/>
+      <w:pPr>
+        <w:ind w:left="6480" w:hanging="360"/>
+      </w:pPr>
+      <w:rPr>
+        <w:rFonts w:ascii="Wingdings" w:hAnsi="Wingdings" w:hint="default"/>
+      </w:rPr>
+    </w:lvl>
+  </w:abstractNum>
+  <w:abstractNum w:abstractNumId="8" w15:restartNumberingAfterBreak="0">
     <w:nsid w:val="6BC77B74"/>
     <w:multiLevelType w:val="hybridMultilevel"/>
     <w:tmpl w:val="C7768566"/>
@@ -1281,7 +3601,7 @@
       </w:rPr>
     </w:lvl>
   </w:abstractNum>
-  <w:abstractNum w:abstractNumId="3" w15:restartNumberingAfterBreak="0">
+  <w:abstractNum w:abstractNumId="9" w15:restartNumberingAfterBreak="0">
     <w:nsid w:val="77026C61"/>
     <w:multiLevelType w:val="hybridMultilevel"/>
     <w:tmpl w:val="375E8968"/>
@@ -1394,17 +3714,151 @@
       </w:rPr>
     </w:lvl>
   </w:abstractNum>
+  <w:abstractNum w:abstractNumId="10" w15:restartNumberingAfterBreak="0">
+    <w:nsid w:val="7D794CB4"/>
+    <w:multiLevelType w:val="hybridMultilevel"/>
+    <w:tmpl w:val="B6848110"/>
+    <w:lvl w:ilvl="0" w:tplc="04090001">
+      <w:start w:val="1"/>
+      <w:numFmt w:val="bullet"/>
+      <w:lvlText w:val=""/>
+      <w:lvlJc w:val="left"/>
+      <w:pPr>
+        <w:ind w:left="720" w:hanging="360"/>
+      </w:pPr>
+      <w:rPr>
+        <w:rFonts w:ascii="Symbol" w:hAnsi="Symbol" w:hint="default"/>
+      </w:rPr>
+    </w:lvl>
+    <w:lvl w:ilvl="1" w:tplc="04090003" w:tentative="1">
+      <w:start w:val="1"/>
+      <w:numFmt w:val="bullet"/>
+      <w:lvlText w:val="o"/>
+      <w:lvlJc w:val="left"/>
+      <w:pPr>
+        <w:ind w:left="1440" w:hanging="360"/>
+      </w:pPr>
+      <w:rPr>
+        <w:rFonts w:ascii="Courier New" w:hAnsi="Courier New" w:cs="Courier New" w:hint="default"/>
+      </w:rPr>
+    </w:lvl>
+    <w:lvl w:ilvl="2" w:tplc="04090005" w:tentative="1">
+      <w:start w:val="1"/>
+      <w:numFmt w:val="bullet"/>
+      <w:lvlText w:val=""/>
+      <w:lvlJc w:val="left"/>
+      <w:pPr>
+        <w:ind w:left="2160" w:hanging="360"/>
+      </w:pPr>
+      <w:rPr>
+        <w:rFonts w:ascii="Wingdings" w:hAnsi="Wingdings" w:hint="default"/>
+      </w:rPr>
+    </w:lvl>
+    <w:lvl w:ilvl="3" w:tplc="04090001" w:tentative="1">
+      <w:start w:val="1"/>
+      <w:numFmt w:val="bullet"/>
+      <w:lvlText w:val=""/>
+      <w:lvlJc w:val="left"/>
+      <w:pPr>
+        <w:ind w:left="2880" w:hanging="360"/>
+      </w:pPr>
+      <w:rPr>
+        <w:rFonts w:ascii="Symbol" w:hAnsi="Symbol" w:hint="default"/>
+      </w:rPr>
+    </w:lvl>
+    <w:lvl w:ilvl="4" w:tplc="04090003" w:tentative="1">
+      <w:start w:val="1"/>
+      <w:numFmt w:val="bullet"/>
+      <w:lvlText w:val="o"/>
+      <w:lvlJc w:val="left"/>
+      <w:pPr>
+        <w:ind w:left="3600" w:hanging="360"/>
+      </w:pPr>
+      <w:rPr>
+        <w:rFonts w:ascii="Courier New" w:hAnsi="Courier New" w:cs="Courier New" w:hint="default"/>
+      </w:rPr>
+    </w:lvl>
+    <w:lvl w:ilvl="5" w:tplc="04090005" w:tentative="1">
+      <w:start w:val="1"/>
+      <w:numFmt w:val="bullet"/>
+      <w:lvlText w:val=""/>
+      <w:lvlJc w:val="left"/>
+      <w:pPr>
+        <w:ind w:left="4320" w:hanging="360"/>
+      </w:pPr>
+      <w:rPr>
+        <w:rFonts w:ascii="Wingdings" w:hAnsi="Wingdings" w:hint="default"/>
+      </w:rPr>
+    </w:lvl>
+    <w:lvl w:ilvl="6" w:tplc="04090001" w:tentative="1">
+      <w:start w:val="1"/>
+      <w:numFmt w:val="bullet"/>
+      <w:lvlText w:val=""/>
+      <w:lvlJc w:val="left"/>
+      <w:pPr>
+        <w:ind w:left="5040" w:hanging="360"/>
+      </w:pPr>
+      <w:rPr>
+        <w:rFonts w:ascii="Symbol" w:hAnsi="Symbol" w:hint="default"/>
+      </w:rPr>
+    </w:lvl>
+    <w:lvl w:ilvl="7" w:tplc="04090003" w:tentative="1">
+      <w:start w:val="1"/>
+      <w:numFmt w:val="bullet"/>
+      <w:lvlText w:val="o"/>
+      <w:lvlJc w:val="left"/>
+      <w:pPr>
+        <w:ind w:left="5760" w:hanging="360"/>
+      </w:pPr>
+      <w:rPr>
+        <w:rFonts w:ascii="Courier New" w:hAnsi="Courier New" w:cs="Courier New" w:hint="default"/>
+      </w:rPr>
+    </w:lvl>
+    <w:lvl w:ilvl="8" w:tplc="04090005" w:tentative="1">
+      <w:start w:val="1"/>
+      <w:numFmt w:val="bullet"/>
+      <w:lvlText w:val=""/>
+      <w:lvlJc w:val="left"/>
+      <w:pPr>
+        <w:ind w:left="6480" w:hanging="360"/>
+      </w:pPr>
+      <w:rPr>
+        <w:rFonts w:ascii="Wingdings" w:hAnsi="Wingdings" w:hint="default"/>
+      </w:rPr>
+    </w:lvl>
+  </w:abstractNum>
   <w:num w:numId="1">
+    <w:abstractNumId w:val="2"/>
+  </w:num>
+  <w:num w:numId="2">
+    <w:abstractNumId w:val="9"/>
+  </w:num>
+  <w:num w:numId="3">
+    <w:abstractNumId w:val="8"/>
+  </w:num>
+  <w:num w:numId="4">
     <w:abstractNumId w:val="1"/>
   </w:num>
-  <w:num w:numId="2">
+  <w:num w:numId="5">
+    <w:abstractNumId w:val="4"/>
+  </w:num>
+  <w:num w:numId="6">
+    <w:abstractNumId w:val="7"/>
+  </w:num>
+  <w:num w:numId="7">
+    <w:abstractNumId w:val="0"/>
+  </w:num>
+  <w:num w:numId="8">
+    <w:abstractNumId w:val="10"/>
+  </w:num>
+  <w:num w:numId="9">
     <w:abstractNumId w:val="3"/>
   </w:num>
-  <w:num w:numId="3">
-    <w:abstractNumId w:val="2"/>
+  <w:num w:numId="10">
+    <w:abstractNumId w:val="5"/>
   </w:num>
-  <w:num w:numId="4">
-    <w:abstractNumId w:val="0"/>
+  <w:num w:numId="11">
+    <w:abstractNumId w:val="6"/>
   </w:num>
 </w:numbering>
 </file>
@@ -2055,6 +4509,64 @@
       <w:lang w:val="en"/>
     </w:rPr>
   </w:style>
+  <w:style w:type="paragraph" w:styleId="Header">
+    <w:name w:val="header"/>
+    <w:basedOn w:val="Normal"/>
+    <w:link w:val="HeaderChar"/>
+    <w:uiPriority w:val="99"/>
+    <w:unhideWhenUsed/>
+    <w:rsid w:val="007F217F"/>
+    <w:pPr>
+      <w:tabs>
+        <w:tab w:val="center" w:pos="4680"/>
+        <w:tab w:val="right" w:pos="9360"/>
+      </w:tabs>
+      <w:spacing w:before="0" w:line="240" w:lineRule="auto"/>
+    </w:pPr>
+  </w:style>
+  <w:style w:type="character" w:customStyle="1" w:styleId="HeaderChar">
+    <w:name w:val="Header Char"/>
+    <w:basedOn w:val="DefaultParagraphFont"/>
+    <w:link w:val="Header"/>
+    <w:uiPriority w:val="99"/>
+    <w:rsid w:val="007F217F"/>
+    <w:rPr>
+      <w:rFonts w:ascii="Merriweather" w:eastAsia="Merriweather" w:hAnsi="Merriweather" w:cs="Merriweather"/>
+      <w:color w:val="666666"/>
+      <w:sz w:val="18"/>
+      <w:szCs w:val="18"/>
+      <w:lang w:val="en"/>
+    </w:rPr>
+  </w:style>
+  <w:style w:type="paragraph" w:styleId="Footer">
+    <w:name w:val="footer"/>
+    <w:basedOn w:val="Normal"/>
+    <w:link w:val="FooterChar"/>
+    <w:uiPriority w:val="99"/>
+    <w:unhideWhenUsed/>
+    <w:rsid w:val="007F217F"/>
+    <w:pPr>
+      <w:tabs>
+        <w:tab w:val="center" w:pos="4680"/>
+        <w:tab w:val="right" w:pos="9360"/>
+      </w:tabs>
+      <w:spacing w:before="0" w:line="240" w:lineRule="auto"/>
+    </w:pPr>
+  </w:style>
+  <w:style w:type="character" w:customStyle="1" w:styleId="FooterChar">
+    <w:name w:val="Footer Char"/>
+    <w:basedOn w:val="DefaultParagraphFont"/>
+    <w:link w:val="Footer"/>
+    <w:uiPriority w:val="99"/>
+    <w:rsid w:val="007F217F"/>
+    <w:rPr>
+      <w:rFonts w:ascii="Merriweather" w:eastAsia="Merriweather" w:hAnsi="Merriweather" w:cs="Merriweather"/>
+      <w:color w:val="666666"/>
+      <w:sz w:val="18"/>
+      <w:szCs w:val="18"/>
+      <w:lang w:val="en"/>
+    </w:rPr>
+  </w:style>
 </w:styles>
 </file>
 

</xml_diff>

<commit_message>
working on adding 3D models and trying to get a canvas to apear in the dom
</commit_message>
<xml_diff>
--- a/src/components/Files/Resume.docx
+++ b/src/components/Files/Resume.docx
@@ -1047,6 +1047,30 @@
           <w:p>
             <w:pPr>
               <w:pStyle w:val="NoSpacing"/>
+              <w:numPr>
+                <w:ilvl w:val="0"/>
+                <w:numId w:val="3"/>
+              </w:numPr>
+              <w:rPr>
+                <w:rFonts w:ascii="Arial" w:hAnsi="Arial" w:cs="Arial"/>
+                <w:color w:val="212529"/>
+                <w:sz w:val="22"/>
+                <w:szCs w:val="22"/>
+              </w:rPr>
+            </w:pPr>
+            <w:r>
+              <w:rPr>
+                <w:rFonts w:ascii="Arial" w:hAnsi="Arial" w:cs="Arial"/>
+                <w:color w:val="212529"/>
+                <w:sz w:val="22"/>
+                <w:szCs w:val="22"/>
+              </w:rPr>
+              <w:t>ThreeJS</w:t>
+            </w:r>
+          </w:p>
+          <w:p>
+            <w:pPr>
+              <w:pStyle w:val="NoSpacing"/>
               <w:rPr>
                 <w:rFonts w:ascii="Arial" w:hAnsi="Arial" w:cs="Arial"/>
                 <w:color w:val="212529"/>
@@ -1311,6 +1335,15 @@
               </w:rPr>
               <w:t>Git</w:t>
             </w:r>
+            <w:r>
+              <w:rPr>
+                <w:rFonts w:ascii="Arial" w:hAnsi="Arial" w:cs="Arial"/>
+                <w:color w:val="212529"/>
+                <w:sz w:val="22"/>
+                <w:szCs w:val="22"/>
+              </w:rPr>
+              <w:t>Hub</w:t>
+            </w:r>
           </w:p>
           <w:p>
             <w:pPr>
@@ -1381,6 +1414,7 @@
                 <w:sz w:val="22"/>
                 <w:szCs w:val="22"/>
               </w:rPr>
+              <w:lastRenderedPageBreak/>
               <w:t>Atom</w:t>
             </w:r>
           </w:p>
@@ -1405,7 +1439,6 @@
                 <w:sz w:val="22"/>
                 <w:szCs w:val="22"/>
               </w:rPr>
-              <w:lastRenderedPageBreak/>
               <w:t>Heroku</w:t>
             </w:r>
           </w:p>
@@ -1430,7 +1463,7 @@
                 <w:sz w:val="22"/>
                 <w:szCs w:val="22"/>
               </w:rPr>
-              <w:t>Unity</w:t>
+              <w:t>Postman</w:t>
             </w:r>
           </w:p>
           <w:p>
@@ -1454,7 +1487,7 @@
                 <w:sz w:val="22"/>
                 <w:szCs w:val="22"/>
               </w:rPr>
-              <w:t>Postman</w:t>
+              <w:t>Android Studio</w:t>
             </w:r>
           </w:p>
           <w:p>
@@ -1478,7 +1511,79 @@
                 <w:sz w:val="22"/>
                 <w:szCs w:val="22"/>
               </w:rPr>
-              <w:t>Android Studio</w:t>
+              <w:t>Photoshop</w:t>
+            </w:r>
+          </w:p>
+          <w:p>
+            <w:pPr>
+              <w:pStyle w:val="NoSpacing"/>
+              <w:numPr>
+                <w:ilvl w:val="0"/>
+                <w:numId w:val="11"/>
+              </w:numPr>
+              <w:rPr>
+                <w:rFonts w:ascii="Arial" w:hAnsi="Arial" w:cs="Arial"/>
+                <w:color w:val="212529"/>
+                <w:sz w:val="22"/>
+                <w:szCs w:val="22"/>
+              </w:rPr>
+            </w:pPr>
+            <w:r>
+              <w:rPr>
+                <w:rFonts w:ascii="Arial" w:hAnsi="Arial" w:cs="Arial"/>
+                <w:color w:val="212529"/>
+                <w:sz w:val="22"/>
+                <w:szCs w:val="22"/>
+              </w:rPr>
+              <w:t>Blender</w:t>
+            </w:r>
+          </w:p>
+          <w:p>
+            <w:pPr>
+              <w:pStyle w:val="NoSpacing"/>
+              <w:numPr>
+                <w:ilvl w:val="0"/>
+                <w:numId w:val="11"/>
+              </w:numPr>
+              <w:rPr>
+                <w:rFonts w:ascii="Arial" w:hAnsi="Arial" w:cs="Arial"/>
+                <w:color w:val="212529"/>
+                <w:sz w:val="22"/>
+                <w:szCs w:val="22"/>
+              </w:rPr>
+            </w:pPr>
+            <w:r>
+              <w:rPr>
+                <w:rFonts w:ascii="Arial" w:hAnsi="Arial" w:cs="Arial"/>
+                <w:color w:val="212529"/>
+                <w:sz w:val="22"/>
+                <w:szCs w:val="22"/>
+              </w:rPr>
+              <w:t>Unity</w:t>
+            </w:r>
+          </w:p>
+          <w:p>
+            <w:pPr>
+              <w:pStyle w:val="NoSpacing"/>
+              <w:numPr>
+                <w:ilvl w:val="0"/>
+                <w:numId w:val="11"/>
+              </w:numPr>
+              <w:rPr>
+                <w:rFonts w:ascii="Arial" w:hAnsi="Arial" w:cs="Arial"/>
+                <w:color w:val="212529"/>
+                <w:sz w:val="22"/>
+                <w:szCs w:val="22"/>
+              </w:rPr>
+            </w:pPr>
+            <w:r>
+              <w:rPr>
+                <w:rFonts w:ascii="Arial" w:hAnsi="Arial" w:cs="Arial"/>
+                <w:color w:val="212529"/>
+                <w:sz w:val="22"/>
+                <w:szCs w:val="22"/>
+              </w:rPr>
+              <w:t>Raz 3D</w:t>
             </w:r>
           </w:p>
           <w:p>

</xml_diff>